<commit_message>
Added more tests, updated docs
</commit_message>
<xml_diff>
--- a/docs/createquiz_testreqs 01.docx
+++ b/docs/createquiz_testreqs 01.docx
@@ -62,15 +62,7 @@
       <w:r>
         <w:rPr/>
         <w:tab/>
-        <w:t>5 input boxes: Name, lenght (in minutes, open date, due date, number of submissions</w:t>
-      </w:r>
-      <w:r>
-        <w:rPr/>
-        <w:t>(NOS)</w:t>
-      </w:r>
-      <w:r>
-        <w:rPr/>
-        <w:t xml:space="preserve"> )</w:t>
+        <w:t>5 input boxes: Name, lenght (in minutes, open date, due date, number of submissions(NOS) )</w:t>
       </w:r>
     </w:p>
     <w:p>
@@ -91,6 +83,20 @@
       </w:pPr>
       <w:r>
         <w:rPr/>
+        <w:tab/>
+      </w:r>
+      <w:r>
+        <w:rPr/>
+        <w:t>3 browser features: back, forward, reload</w:t>
+      </w:r>
+    </w:p>
+    <w:p>
+      <w:pPr>
+        <w:pStyle w:val="Normal"/>
+        <w:rPr/>
+      </w:pPr>
+      <w:r>
+        <w:rPr/>
         <w:t>2. Definition of charasteristics of input variables:</w:t>
       </w:r>
     </w:p>
@@ -102,19 +108,7 @@
       <w:r>
         <w:rPr/>
         <w:tab/>
-        <w:t xml:space="preserve">char 1: </w:t>
-      </w:r>
-      <w:r>
-        <w:rPr/>
-        <w:t>name</w:t>
-      </w:r>
-      <w:r>
-        <w:rPr/>
-        <w:t xml:space="preserve"> is empty or</w:t>
-      </w:r>
-      <w:r>
-        <w:rPr/>
-        <w:t xml:space="preserve"> not</w:t>
+        <w:t>char 1: name is empty or not</w:t>
       </w:r>
     </w:p>
     <w:p>
@@ -125,11 +119,7 @@
       <w:r>
         <w:rPr/>
         <w:tab/>
-        <w:t xml:space="preserve">char 2: </w:t>
-      </w:r>
-      <w:r>
-        <w:rPr/>
-        <w:t>lenght and NOS are numbers or not</w:t>
+        <w:t>char 2: lenght and NOS are numbers or not</w:t>
       </w:r>
     </w:p>
     <w:p>
@@ -140,11 +130,7 @@
       <w:r>
         <w:rPr/>
         <w:tab/>
-        <w:t xml:space="preserve">char 3: </w:t>
-      </w:r>
-      <w:r>
-        <w:rPr/>
-        <w:t>lenght and NOD compare to 0</w:t>
+        <w:t>char 3: lenght and NOD compare to 0</w:t>
       </w:r>
     </w:p>
     <w:p>
@@ -155,19 +141,7 @@
       <w:r>
         <w:rPr/>
         <w:tab/>
-        <w:t xml:space="preserve">char 4: </w:t>
-      </w:r>
-      <w:r>
-        <w:rPr/>
-        <w:t>open and due are</w:t>
-      </w:r>
-      <w:r>
-        <w:rPr/>
-        <w:t>a date</w:t>
-      </w:r>
-      <w:r>
-        <w:rPr/>
-        <w:t>s</w:t>
+        <w:t>char 4: open and due area dates</w:t>
       </w:r>
     </w:p>
     <w:p>
@@ -188,6 +162,21 @@
       </w:pPr>
       <w:r>
         <w:rPr/>
+        <w:tab/>
+        <w:t xml:space="preserve">char 6: </w:t>
+      </w:r>
+      <w:r>
+        <w:rPr/>
+        <w:t>browser feature clicked</w:t>
+      </w:r>
+    </w:p>
+    <w:p>
+      <w:pPr>
+        <w:pStyle w:val="Normal"/>
+        <w:rPr/>
+      </w:pPr>
+      <w:r>
+        <w:rPr/>
         <w:t>3. Partitions:</w:t>
       </w:r>
     </w:p>
@@ -253,6 +242,25 @@
       </w:pPr>
       <w:r>
         <w:rPr/>
+        <w:tab/>
+        <w:t>char 6: [</w:t>
+      </w:r>
+      <w:r>
+        <w:rPr/>
+        <w:t>none, back, forward, reload</w:t>
+      </w:r>
+      <w:r>
+        <w:rPr/>
+        <w:t>]</w:t>
+      </w:r>
+    </w:p>
+    <w:p>
+      <w:pPr>
+        <w:pStyle w:val="Normal"/>
+        <w:rPr/>
+      </w:pPr>
+      <w:r>
+        <w:rPr/>
         <w:t>4. Completeness and disjointness:</w:t>
       </w:r>
     </w:p>
@@ -285,15 +293,7 @@
       <w:r>
         <w:rPr/>
         <w:tab/>
-        <w:t>char 1: [</w:t>
-      </w:r>
-      <w:r>
-        <w:rPr/>
-        <w:t>"", "a"</w:t>
-      </w:r>
-      <w:r>
-        <w:rPr/>
-        <w:t xml:space="preserve"> ]</w:t>
+        <w:t>char 1: ["", "a" ]</w:t>
       </w:r>
     </w:p>
     <w:p>
@@ -304,15 +304,7 @@
       <w:r>
         <w:rPr/>
         <w:tab/>
-        <w:t xml:space="preserve">char </w:t>
-      </w:r>
-      <w:r>
-        <w:rPr/>
-        <w:t>2</w:t>
-      </w:r>
-      <w:r>
-        <w:rPr/>
-        <w:t>: [1,a]</w:t>
+        <w:t>char 2: [1,a]</w:t>
       </w:r>
     </w:p>
     <w:p>
@@ -323,15 +315,7 @@
       <w:r>
         <w:rPr/>
         <w:tab/>
-        <w:t xml:space="preserve">char </w:t>
-      </w:r>
-      <w:r>
-        <w:rPr/>
-        <w:t>3</w:t>
-      </w:r>
-      <w:r>
-        <w:rPr/>
-        <w:t>: [-1, 0, 1]</w:t>
+        <w:t>char 3: [-1, 0, 1]</w:t>
       </w:r>
     </w:p>
     <w:p>
@@ -342,23 +326,7 @@
       <w:r>
         <w:rPr/>
         <w:tab/>
-        <w:t xml:space="preserve">char </w:t>
-      </w:r>
-      <w:r>
-        <w:rPr/>
-        <w:t>4</w:t>
-      </w:r>
-      <w:r>
-        <w:rPr/>
-        <w:t>: [11/14/2018 00:00</w:t>
-      </w:r>
-      <w:r>
-        <w:rPr/>
-        <w:t>, 12</w:t>
-      </w:r>
-      <w:r>
-        <w:rPr/>
-        <w:t>]</w:t>
+        <w:t>char 4: [11/14/2018 00:00, 12]</w:t>
       </w:r>
     </w:p>
     <w:p>
@@ -379,6 +347,17 @@
       </w:pPr>
       <w:r>
         <w:rPr/>
+        <w:tab/>
+        <w:t>char 5: [none, back, forward, reload]</w:t>
+      </w:r>
+    </w:p>
+    <w:p>
+      <w:pPr>
+        <w:pStyle w:val="Normal"/>
+        <w:rPr/>
+      </w:pPr>
+      <w:r>
+        <w:rPr/>
         <w:t>6. Test requirements that satifies Base Choice coverage:</w:t>
       </w:r>
     </w:p>
@@ -402,7 +381,15 @@
         <w:rPr/>
         <w:tab/>
         <w:tab/>
-        <w:t>tr 1: ["a", 1, 1, 11/14/2018 00:00, create questions]</w:t>
+        <w:t>tr 1: ["a", 1, 1, 11/14/2018 00:00, create questions</w:t>
+      </w:r>
+      <w:r>
+        <w:rPr/>
+        <w:t>, none</w:t>
+      </w:r>
+      <w:r>
+        <w:rPr/>
+        <w:t>]</w:t>
       </w:r>
     </w:p>
     <w:p>
@@ -424,11 +411,16 @@
       <w:r>
         <w:rPr/>
         <w:tab/>
-      </w:r>
-      <w:r>
-        <w:rPr/>
         <w:tab/>
-        <w:t>tr 2:  ["a", 1, 1, 11/14/2018 00:00, cancel]</w:t>
+        <w:t>tr 2:  ["a", 1, 1, 11/14/2018 00:00, cancel</w:t>
+      </w:r>
+      <w:r>
+        <w:rPr/>
+        <w:t>, none</w:t>
+      </w:r>
+      <w:r>
+        <w:rPr/>
+        <w:t>]</w:t>
       </w:r>
     </w:p>
     <w:p>
@@ -439,11 +431,16 @@
       <w:r>
         <w:rPr/>
         <w:tab/>
-      </w:r>
-      <w:r>
-        <w:rPr/>
         <w:tab/>
-        <w:t>tr 3:  ["a", 1, 1, 12, create questions]</w:t>
+        <w:t>tr 3:  ["a", 1, 1, 12, create questions</w:t>
+      </w:r>
+      <w:r>
+        <w:rPr/>
+        <w:t>, none</w:t>
+      </w:r>
+      <w:r>
+        <w:rPr/>
+        <w:t>]</w:t>
       </w:r>
     </w:p>
     <w:p>
@@ -454,11 +451,16 @@
       <w:r>
         <w:rPr/>
         <w:tab/>
-      </w:r>
-      <w:r>
-        <w:rPr/>
         <w:tab/>
-        <w:t>tr 4:  ["a", 1, 0, 11/14/2018 00:00, create questions]</w:t>
+        <w:t>tr 4:  ["a", 1, 0, 11/14/2018 00:00, create questions</w:t>
+      </w:r>
+      <w:r>
+        <w:rPr/>
+        <w:t>, none</w:t>
+      </w:r>
+      <w:r>
+        <w:rPr/>
+        <w:t>]</w:t>
       </w:r>
     </w:p>
     <w:p>
@@ -469,11 +471,16 @@
       <w:r>
         <w:rPr/>
         <w:tab/>
-      </w:r>
-      <w:r>
-        <w:rPr/>
         <w:tab/>
-        <w:t>tr 5:  ["a", 1, -1, 11/14/2018 00:00, create questions]</w:t>
+        <w:t>tr 5:  ["a", 1, -1, 11/14/2018 00:00, create questions</w:t>
+      </w:r>
+      <w:r>
+        <w:rPr/>
+        <w:t>, none</w:t>
+      </w:r>
+      <w:r>
+        <w:rPr/>
+        <w:t>]</w:t>
       </w:r>
     </w:p>
     <w:p>
@@ -484,11 +491,16 @@
       <w:r>
         <w:rPr/>
         <w:tab/>
-      </w:r>
-      <w:r>
-        <w:rPr/>
         <w:tab/>
-        <w:t>tr 6:  ["a", a, 1, 11/14/2018 00:00, create questions]</w:t>
+        <w:t>tr 6:  ["a", a, 1, 11/14/2018 00:00, create questions</w:t>
+      </w:r>
+      <w:r>
+        <w:rPr/>
+        <w:t>, none</w:t>
+      </w:r>
+      <w:r>
+        <w:rPr/>
+        <w:t>]</w:t>
       </w:r>
     </w:p>
     <w:p>
@@ -499,11 +511,100 @@
       <w:r>
         <w:rPr/>
         <w:tab/>
-      </w:r>
-      <w:r>
-        <w:rPr/>
         <w:tab/>
-        <w:t>tr 7:  ["", 1, 1, 11/14/2018 00:00, create questions]</w:t>
+        <w:t>tr 7:  ["", 1, 1, 11/14/2018 00:00, create questions</w:t>
+      </w:r>
+      <w:r>
+        <w:rPr/>
+        <w:t>, none</w:t>
+      </w:r>
+      <w:r>
+        <w:rPr/>
+        <w:t>]</w:t>
+      </w:r>
+    </w:p>
+    <w:p>
+      <w:pPr>
+        <w:pStyle w:val="Normal"/>
+        <w:rPr/>
+      </w:pPr>
+      <w:r>
+        <w:rPr/>
+        <w:tab/>
+        <w:tab/>
+        <w:t xml:space="preserve">tr </w:t>
+      </w:r>
+      <w:r>
+        <w:rPr/>
+        <w:t>8</w:t>
+      </w:r>
+      <w:r>
+        <w:rPr/>
+        <w:t>: ["a", 1, 1, 11/14/2018 00:00, create questions</w:t>
+      </w:r>
+      <w:r>
+        <w:rPr/>
+        <w:t>, back</w:t>
+      </w:r>
+      <w:r>
+        <w:rPr/>
+        <w:t>]</w:t>
+      </w:r>
+    </w:p>
+    <w:p>
+      <w:pPr>
+        <w:pStyle w:val="Normal"/>
+        <w:rPr/>
+      </w:pPr>
+      <w:r>
+        <w:rPr/>
+        <w:tab/>
+        <w:tab/>
+        <w:t xml:space="preserve">tr </w:t>
+      </w:r>
+      <w:r>
+        <w:rPr/>
+        <w:t>9</w:t>
+      </w:r>
+      <w:r>
+        <w:rPr/>
+        <w:t>: ["a", 1, 1, 11/14/2018 00:00, create questions</w:t>
+      </w:r>
+      <w:r>
+        <w:rPr/>
+        <w:t>, forward</w:t>
+      </w:r>
+      <w:r>
+        <w:rPr/>
+        <w:t>]</w:t>
+      </w:r>
+    </w:p>
+    <w:p>
+      <w:pPr>
+        <w:pStyle w:val="Normal"/>
+        <w:rPr/>
+      </w:pPr>
+      <w:r>
+        <w:rPr/>
+        <w:tab/>
+        <w:tab/>
+        <w:t xml:space="preserve">tr </w:t>
+      </w:r>
+      <w:r>
+        <w:rPr/>
+        <w:t>10</w:t>
+      </w:r>
+      <w:r>
+        <w:rPr/>
+        <w:t>: ["a", 1, 1, 11/14/2018 00:00, create questions</w:t>
+      </w:r>
+      <w:r>
+        <w:rPr/>
+        <w:t>, reload</w:t>
+      </w:r>
+      <w:r>
+        <w:rPr/>
+        <w:t>]</w:t>
       </w:r>
     </w:p>
     <w:p>
@@ -572,9 +673,6 @@
       <w:r>
         <w:rPr/>
         <w:tab/>
-      </w:r>
-      <w:r>
-        <w:rPr/>
         <w:tab/>
         <w:t>tr 4:  ["a", 0, 0, 11/14/2018 00:00, create questions]</w:t>
       </w:r>
@@ -587,9 +685,6 @@
       <w:r>
         <w:rPr/>
         <w:tab/>
-      </w:r>
-      <w:r>
-        <w:rPr/>
         <w:tab/>
         <w:t>tr 5:  ["a", -1, -1, 11/14/2018 00:00, create questions]</w:t>
       </w:r>
@@ -602,9 +697,6 @@
       <w:r>
         <w:rPr/>
         <w:tab/>
-      </w:r>
-      <w:r>
-        <w:rPr/>
         <w:tab/>
         <w:t>tr 6:  ["a", a, a, 11/14/2018 00:00, create questions]</w:t>
       </w:r>
@@ -627,23 +719,15 @@
       <w:r>
         <w:rPr/>
         <w:tab/>
-        <w:t xml:space="preserve">tc 1: a, 1,  </w:t>
-      </w:r>
-      <w:r>
-        <w:rPr/>
-        <w:t>11/14/2018 00:00</w:t>
-      </w:r>
-      <w:r>
-        <w:rPr/>
-        <w:t xml:space="preserve">,  </w:t>
-      </w:r>
-      <w:r>
-        <w:rPr/>
-        <w:t>11/14/2018 00:00</w:t>
-      </w:r>
-      <w:r>
-        <w:rPr/>
-        <w:t>, 1, create questions (base)</w:t>
+        <w:t>tc 1: a, 1,  11/14/2018 00:00,  11/14/2018 00:00, 1, create questions</w:t>
+      </w:r>
+      <w:r>
+        <w:rPr/>
+        <w:t>, none</w:t>
+      </w:r>
+      <w:r>
+        <w:rPr/>
+        <w:t xml:space="preserve"> (base)</w:t>
       </w:r>
     </w:p>
     <w:p>
@@ -676,23 +760,11 @@
       <w:r>
         <w:rPr/>
         <w:tab/>
-        <w:t xml:space="preserve">tc 2: a, 1,  </w:t>
-      </w:r>
-      <w:r>
-        <w:rPr/>
-        <w:t>11/14/2018 00:00</w:t>
-      </w:r>
-      <w:r>
-        <w:rPr/>
-        <w:t xml:space="preserve">,  </w:t>
-      </w:r>
-      <w:r>
-        <w:rPr/>
-        <w:t>11/14/2018 00:00</w:t>
-      </w:r>
-      <w:r>
-        <w:rPr/>
-        <w:t>, 1, cancel</w:t>
+        <w:t>tc 2: a, 1,  11/14/2018 00:00,  11/14/2018 00:00, 1, cancel</w:t>
+      </w:r>
+      <w:r>
+        <w:rPr/>
+        <w:t>, none</w:t>
       </w:r>
     </w:p>
     <w:p>
@@ -736,10 +808,7 @@
       <w:r>
         <w:rPr/>
         <w:tab/>
-      </w:r>
-      <w:r>
-        <w:rPr/>
-        <w:t>tc 3: a, 1,  12,  12, 1, create questions (base)</w:t>
+        <w:t xml:space="preserve">tc 3: a, 1,  12,  12, 1, create questions </w:t>
       </w:r>
     </w:p>
     <w:p>
@@ -771,47 +840,151 @@
       <w:r>
         <w:rPr/>
         <w:tab/>
+        <w:t>tc 4: a, 0,  11/14/2018 00:00,  11/14/2018 00:00, 0, create questions</w:t>
+      </w:r>
+    </w:p>
+    <w:p>
+      <w:pPr>
+        <w:pStyle w:val="Normal"/>
+        <w:rPr/>
+      </w:pPr>
+      <w:r>
+        <w:rPr/>
+        <w:tab/>
+        <w:tab/>
+        <w:t>Expected output: unknown, perhaps invalid input message</w:t>
+      </w:r>
+    </w:p>
+    <w:p>
+      <w:pPr>
+        <w:pStyle w:val="Normal"/>
+        <w:rPr/>
+      </w:pPr>
+      <w:r>
+        <w:rPr/>
+      </w:r>
+    </w:p>
+    <w:p>
+      <w:pPr>
+        <w:pStyle w:val="Normal"/>
+        <w:rPr/>
+      </w:pPr>
+      <w:r>
+        <w:rPr/>
+        <w:tab/>
+        <w:t xml:space="preserve">tc 5: a, -1,  11/14/2018 00:00,  11/14/2018 00:00, -1, create questions </w:t>
+      </w:r>
+    </w:p>
+    <w:p>
+      <w:pPr>
+        <w:pStyle w:val="Normal"/>
+        <w:rPr/>
+      </w:pPr>
+      <w:r>
+        <w:rPr/>
+        <w:tab/>
+        <w:tab/>
+        <w:t>Expected output: error message ("enter valid number")</w:t>
+      </w:r>
+    </w:p>
+    <w:p>
+      <w:pPr>
+        <w:pStyle w:val="Normal"/>
+        <w:rPr/>
+      </w:pPr>
+      <w:r>
+        <w:rPr/>
+        <w:tab/>
+      </w:r>
+    </w:p>
+    <w:p>
+      <w:pPr>
+        <w:pStyle w:val="Normal"/>
+        <w:rPr/>
+      </w:pPr>
+      <w:r>
+        <w:rPr/>
+        <w:tab/>
+        <w:t xml:space="preserve">tc 6: a, a,  11/14/2018 00:00,  11/14/2018 00:00, a, create questions </w:t>
+      </w:r>
+    </w:p>
+    <w:p>
+      <w:pPr>
+        <w:pStyle w:val="Normal"/>
+        <w:rPr/>
+      </w:pPr>
+      <w:r>
+        <w:rPr/>
+        <w:tab/>
+        <w:tab/>
+        <w:t>Expected output: error message ("enter valid number")</w:t>
+      </w:r>
+    </w:p>
+    <w:p>
+      <w:pPr>
+        <w:pStyle w:val="Normal"/>
+        <w:rPr/>
+      </w:pPr>
+      <w:r>
+        <w:rPr/>
+      </w:r>
+    </w:p>
+    <w:p>
+      <w:pPr>
+        <w:pStyle w:val="Normal"/>
+        <w:rPr/>
+      </w:pPr>
+      <w:r>
+        <w:rPr/>
+        <w:tab/>
+        <w:t>tc 7: "", a,  11/14/2018 00:00,  11/14/2018 00:00, a, create questions</w:t>
+      </w:r>
+    </w:p>
+    <w:p>
+      <w:pPr>
+        <w:pStyle w:val="Normal"/>
+        <w:rPr/>
+      </w:pPr>
+      <w:r>
+        <w:rPr/>
+        <w:tab/>
+        <w:tab/>
+        <w:t>Expected output: error message ("enter valid number")</w:t>
+      </w:r>
+    </w:p>
+    <w:p>
+      <w:pPr>
+        <w:pStyle w:val="Normal"/>
+        <w:rPr/>
+      </w:pPr>
+      <w:r>
+        <w:rPr/>
+      </w:r>
+    </w:p>
+    <w:p>
+      <w:pPr>
+        <w:pStyle w:val="Normal"/>
+        <w:rPr/>
+      </w:pPr>
+      <w:r>
+        <w:rPr/>
+        <w:tab/>
+      </w:r>
+      <w:r>
+        <w:rPr/>
         <w:t xml:space="preserve">tc </w:t>
       </w:r>
       <w:r>
         <w:rPr/>
-        <w:t>4</w:t>
-      </w:r>
-      <w:r>
-        <w:rPr/>
-        <w:t xml:space="preserve">: a, </w:t>
-      </w:r>
-      <w:r>
-        <w:rPr/>
-        <w:t>0</w:t>
-      </w:r>
-      <w:r>
-        <w:rPr/>
-        <w:t xml:space="preserve">,  </w:t>
-      </w:r>
-      <w:r>
-        <w:rPr/>
-        <w:t>11/14/2018 00:00</w:t>
-      </w:r>
-      <w:r>
-        <w:rPr/>
-        <w:t xml:space="preserve">,  </w:t>
-      </w:r>
-      <w:r>
-        <w:rPr/>
-        <w:t>11/14/2018 00:00</w:t>
-      </w:r>
-      <w:r>
-        <w:rPr/>
-        <w:t xml:space="preserve">, </w:t>
-      </w:r>
-      <w:r>
-        <w:rPr/>
-        <w:t>0</w:t>
-      </w:r>
-      <w:r>
-        <w:rPr/>
-        <w:t>, create questions (base)</w:t>
+        <w:t>8</w:t>
+      </w:r>
+      <w:r>
+        <w:rPr/>
+        <w:t>: a, 1,  11/14/2018 00:00,  11/14/2018 00:00, 1, create questions</w:t>
+      </w:r>
+      <w:r>
+        <w:rPr/>
+        <w:t>, back</w:t>
       </w:r>
     </w:p>
     <w:p>
@@ -827,7 +1000,15 @@
       </w:r>
       <w:r>
         <w:rPr/>
-        <w:t>unknown, perhaps invalid input message</w:t>
+        <w:t>go from create question back to create quiz</w:t>
+      </w:r>
+      <w:r>
+        <w:rPr/>
+        <w:t xml:space="preserve"> page</w:t>
+      </w:r>
+      <w:r>
+        <w:rPr/>
+        <w:t xml:space="preserve">, and quiz values are </w:t>
       </w:r>
     </w:p>
     <w:p>
@@ -837,6 +1018,9 @@
       </w:pPr>
       <w:r>
         <w:rPr/>
+        <w:tab/>
+        <w:tab/>
+        <w:t>still displayed correctly</w:t>
       </w:r>
     </w:p>
     <w:p>
@@ -847,47 +1031,32 @@
       <w:r>
         <w:rPr/>
         <w:tab/>
+      </w:r>
+    </w:p>
+    <w:p>
+      <w:pPr>
+        <w:pStyle w:val="Normal"/>
+        <w:rPr/>
+      </w:pPr>
+      <w:r>
+        <w:rPr/>
+        <w:tab/>
+      </w:r>
+      <w:r>
+        <w:rPr/>
         <w:t xml:space="preserve">tc </w:t>
       </w:r>
       <w:r>
         <w:rPr/>
-        <w:t>5</w:t>
-      </w:r>
-      <w:r>
-        <w:rPr/>
-        <w:t xml:space="preserve">: a, </w:t>
-      </w:r>
-      <w:r>
-        <w:rPr/>
-        <w:t>-</w:t>
-      </w:r>
-      <w:r>
-        <w:rPr/>
-        <w:t xml:space="preserve">1,  </w:t>
-      </w:r>
-      <w:r>
-        <w:rPr/>
-        <w:t>11/14/2018 00:00</w:t>
-      </w:r>
-      <w:r>
-        <w:rPr/>
-        <w:t xml:space="preserve">,  </w:t>
-      </w:r>
-      <w:r>
-        <w:rPr/>
-        <w:t>11/14/2018 00:00</w:t>
-      </w:r>
-      <w:r>
-        <w:rPr/>
-        <w:t xml:space="preserve">, </w:t>
-      </w:r>
-      <w:r>
-        <w:rPr/>
-        <w:t>-</w:t>
-      </w:r>
-      <w:r>
-        <w:rPr/>
-        <w:t>1, create questions (base)</w:t>
+        <w:t>9</w:t>
+      </w:r>
+      <w:r>
+        <w:rPr/>
+        <w:t>: a, 1,  11/14/2018 00:00,  11/14/2018 00:00, 1, create questions</w:t>
+      </w:r>
+      <w:r>
+        <w:rPr/>
+        <w:t>, forward</w:t>
       </w:r>
     </w:p>
     <w:p>
@@ -903,7 +1072,7 @@
       </w:r>
       <w:r>
         <w:rPr/>
-        <w:t>error message ("enter valid number")</w:t>
+        <w:t>stay in create question page and quiz name doesn't disappear</w:t>
       </w:r>
     </w:p>
     <w:p>
@@ -913,58 +1082,32 @@
       </w:pPr>
       <w:r>
         <w:rPr/>
+      </w:r>
+    </w:p>
+    <w:p>
+      <w:pPr>
+        <w:pStyle w:val="Normal"/>
+        <w:rPr/>
+      </w:pPr>
+      <w:r>
+        <w:rPr/>
         <w:tab/>
       </w:r>
-    </w:p>
-    <w:p>
-      <w:pPr>
-        <w:pStyle w:val="Normal"/>
-        <w:rPr/>
-      </w:pPr>
-      <w:r>
-        <w:rPr/>
-        <w:tab/>
+      <w:r>
+        <w:rPr/>
         <w:t xml:space="preserve">tc </w:t>
       </w:r>
       <w:r>
         <w:rPr/>
-        <w:t>6</w:t>
-      </w:r>
-      <w:r>
-        <w:rPr/>
-        <w:t xml:space="preserve">: a, </w:t>
-      </w:r>
-      <w:r>
-        <w:rPr/>
-        <w:t>a</w:t>
-      </w:r>
-      <w:r>
-        <w:rPr/>
-        <w:t xml:space="preserve">,  </w:t>
-      </w:r>
-      <w:r>
-        <w:rPr/>
-        <w:t>11/14/2018 00:00</w:t>
-      </w:r>
-      <w:r>
-        <w:rPr/>
-        <w:t xml:space="preserve">,  </w:t>
-      </w:r>
-      <w:r>
-        <w:rPr/>
-        <w:t>11/14/2018 00:00</w:t>
-      </w:r>
-      <w:r>
-        <w:rPr/>
-        <w:t xml:space="preserve">, </w:t>
-      </w:r>
-      <w:r>
-        <w:rPr/>
-        <w:t>a</w:t>
-      </w:r>
-      <w:r>
-        <w:rPr/>
-        <w:t>, create questions (base)</w:t>
+        <w:t>10</w:t>
+      </w:r>
+      <w:r>
+        <w:rPr/>
+        <w:t>: a, 1,  11/14/2018 00:00,  11/14/2018 00:00, 1, create questions</w:t>
+      </w:r>
+      <w:r>
+        <w:rPr/>
+        <w:t>, reload</w:t>
       </w:r>
     </w:p>
     <w:p>
@@ -980,7 +1123,7 @@
       </w:r>
       <w:r>
         <w:rPr/>
-        <w:t>error message ("enter valid number")</w:t>
+        <w:t>stay in create question page and correct quiz name displays</w:t>
       </w:r>
     </w:p>
     <w:p>
@@ -999,126 +1142,27 @@
       </w:pPr>
       <w:r>
         <w:rPr/>
+      </w:r>
+    </w:p>
+    <w:p>
+      <w:pPr>
+        <w:pStyle w:val="Normal"/>
+        <w:rPr/>
+      </w:pPr>
+      <w:r>
+        <w:rPr/>
+        <w:t>8. Additional tests</w:t>
+      </w:r>
+    </w:p>
+    <w:p>
+      <w:pPr>
+        <w:pStyle w:val="Normal"/>
+        <w:rPr/>
+      </w:pPr>
+      <w:r>
+        <w:rPr/>
         <w:tab/>
-        <w:t xml:space="preserve">tc </w:t>
-      </w:r>
-      <w:r>
-        <w:rPr/>
-        <w:t>7</w:t>
-      </w:r>
-      <w:r>
-        <w:rPr/>
-        <w:t xml:space="preserve">: </w:t>
-      </w:r>
-      <w:r>
-        <w:rPr/>
-        <w:t>""</w:t>
-      </w:r>
-      <w:r>
-        <w:rPr/>
-        <w:t xml:space="preserve">, </w:t>
-      </w:r>
-      <w:r>
-        <w:rPr/>
-        <w:t>a</w:t>
-      </w:r>
-      <w:r>
-        <w:rPr/>
-        <w:t xml:space="preserve">,  </w:t>
-      </w:r>
-      <w:r>
-        <w:rPr/>
-        <w:t>11/14/2018 00:00</w:t>
-      </w:r>
-      <w:r>
-        <w:rPr/>
-        <w:t xml:space="preserve">,  </w:t>
-      </w:r>
-      <w:r>
-        <w:rPr/>
-        <w:t>11/14/2018 00:00</w:t>
-      </w:r>
-      <w:r>
-        <w:rPr/>
-        <w:t xml:space="preserve">, </w:t>
-      </w:r>
-      <w:r>
-        <w:rPr/>
-        <w:t>a</w:t>
-      </w:r>
-      <w:r>
-        <w:rPr/>
-        <w:t>, create questions (base)</w:t>
-      </w:r>
-    </w:p>
-    <w:p>
-      <w:pPr>
-        <w:pStyle w:val="Normal"/>
-        <w:rPr/>
-      </w:pPr>
-      <w:r>
-        <w:rPr/>
-        <w:tab/>
-        <w:tab/>
-        <w:t xml:space="preserve">Expected output: </w:t>
-      </w:r>
-      <w:r>
-        <w:rPr/>
-        <w:t>error message ("enter valid number")</w:t>
-      </w:r>
-    </w:p>
-    <w:p>
-      <w:pPr>
-        <w:pStyle w:val="Normal"/>
-        <w:rPr/>
-      </w:pPr>
-      <w:r>
-        <w:rPr/>
-      </w:r>
-    </w:p>
-    <w:p>
-      <w:pPr>
-        <w:pStyle w:val="Normal"/>
-        <w:rPr/>
-      </w:pPr>
-      <w:r>
-        <w:rPr/>
-      </w:r>
-    </w:p>
-    <w:p>
-      <w:pPr>
-        <w:pStyle w:val="Normal"/>
-        <w:rPr/>
-      </w:pPr>
-      <w:r>
-        <w:rPr/>
-        <w:t>8. Additional tests</w:t>
-      </w:r>
-    </w:p>
-    <w:p>
-      <w:pPr>
-        <w:pStyle w:val="Normal"/>
-        <w:rPr/>
-      </w:pPr>
-      <w:r>
-        <w:rPr/>
-        <w:tab/>
-      </w:r>
-      <w:r>
-        <w:rPr/>
-        <w:t>An additional t</w:t>
-      </w:r>
-      <w:r>
-        <w:rPr/>
-        <w:t xml:space="preserve">est was created to make sure that the correct page shows up with the given </w:t>
-      </w:r>
-      <w:r>
-        <w:rPr/>
-        <w:t>url</w:t>
-      </w:r>
-      <w:r>
-        <w:rPr/>
-        <w:t>.</w:t>
+        <w:t>An additional test was created to make sure that the correct page shows up with the given url.</w:t>
       </w:r>
     </w:p>
     <w:p>
@@ -1163,14 +1207,7 @@
           <w:b/>
           <w:bCs/>
         </w:rPr>
-        <w:t>Test Results</w:t>
-      </w:r>
-      <w:r>
-        <w:rPr>
-          <w:b/>
-          <w:bCs/>
-        </w:rPr>
-        <w:t>:</w:t>
+        <w:t>Test Results:</w:t>
       </w:r>
     </w:p>
     <w:p>
@@ -1219,19 +1256,7 @@
       </w:pPr>
       <w:r>
         <w:rPr/>
-        <w:t>Conversely, test cases 3, 4, 5, 6, and  7 fail because the page does not meet the requirements for invalid input</w:t>
-      </w:r>
-      <w:r>
-        <w:rPr/>
-        <w:t xml:space="preserve"> (see fig. CQ1)</w:t>
-      </w:r>
-      <w:r>
-        <w:rPr/>
-        <w:t>. In other words, if the input is invalid the page doesn't display expected behavior.</w:t>
-      </w:r>
-      <w:r>
-        <w:rPr/>
-        <w:t xml:space="preserve"> Developers must be notified to update page behavior to pass tests. </w:t>
+        <w:t xml:space="preserve">Conversely, test cases 3, 4, 5, 6, and  7 fail because the page does not meet the requirements for invalid input (see fig. CQ1). In other words, if the input is invalid the page doesn't display expected behavior. Developers must be notified to update page behavior to pass tests. </w:t>
       </w:r>
     </w:p>
     <w:p>
@@ -1250,23 +1275,7 @@
       </w:pPr>
       <w:r>
         <w:rPr/>
-        <w:t>To ensure tests are working properly, test</w:t>
-      </w:r>
-      <w:r>
-        <w:rPr/>
-        <w:t>s</w:t>
-      </w:r>
-      <w:r>
-        <w:rPr/>
-        <w:t xml:space="preserve"> were changed temporally to accept actual output as expected result. After this change all tests passed</w:t>
-      </w:r>
-      <w:r>
-        <w:rPr/>
-        <w:t xml:space="preserve"> (see fig. CQ2)</w:t>
-      </w:r>
-      <w:r>
-        <w:rPr/>
-        <w:t>, so test harness is working properly, and problems lie on the page's code.</w:t>
+        <w:t>To ensure tests are working properly, tests were changed temporally to accept actual output as expected result. After this change all tests passed (see fig. CQ2), so test harness is working properly, and problems lie on the page's code.</w:t>
       </w:r>
     </w:p>
     <w:p>
@@ -1294,6 +1303,7 @@
       </w:pPr>
       <w:r>
         <w:rPr/>
+        <w:t>Fig. CQ1: Some tests failing because page doesn't meet requirements</w:t>
       </w:r>
     </w:p>
     <w:p>
@@ -1303,94 +1313,8 @@
       </w:pPr>
       <w:r>
         <w:rPr/>
-      </w:r>
-    </w:p>
-    <w:p>
-      <w:pPr>
-        <w:pStyle w:val="Normal"/>
-        <w:rPr/>
-      </w:pPr>
-      <w:r>
-        <w:rPr/>
-      </w:r>
-    </w:p>
-    <w:p>
-      <w:pPr>
-        <w:pStyle w:val="Normal"/>
-        <w:rPr/>
-      </w:pPr>
-      <w:r>
-        <w:rPr/>
-      </w:r>
-    </w:p>
-    <w:p>
-      <w:pPr>
-        <w:pStyle w:val="Normal"/>
-        <w:rPr/>
-      </w:pPr>
-      <w:r>
-        <w:rPr/>
-      </w:r>
-    </w:p>
-    <w:p>
-      <w:pPr>
-        <w:pStyle w:val="Normal"/>
-        <w:rPr/>
-      </w:pPr>
-      <w:r>
-        <w:rPr/>
-      </w:r>
-    </w:p>
-    <w:p>
-      <w:pPr>
-        <w:pStyle w:val="Normal"/>
-        <w:rPr/>
-      </w:pPr>
-      <w:r>
-        <w:rPr/>
-      </w:r>
-    </w:p>
-    <w:p>
-      <w:pPr>
-        <w:pStyle w:val="Normal"/>
-        <w:rPr/>
-      </w:pPr>
-      <w:r>
-        <w:rPr/>
-      </w:r>
-    </w:p>
-    <w:p>
-      <w:pPr>
-        <w:pStyle w:val="Normal"/>
-        <w:rPr/>
-      </w:pPr>
-      <w:r>
-        <w:rPr/>
-      </w:r>
-    </w:p>
-    <w:p>
-      <w:pPr>
-        <w:pStyle w:val="Normal"/>
-        <w:rPr/>
-      </w:pPr>
-      <w:r>
-        <w:rPr/>
-        <w:t>Fig. CQ1</w:t>
-      </w:r>
-      <w:r>
-        <w:rPr/>
-        <w:t>: Some tests failing because page doesn't meet requirements</w:t>
-      </w:r>
-    </w:p>
-    <w:p>
-      <w:pPr>
-        <w:pStyle w:val="Normal"/>
-        <w:rPr/>
-      </w:pPr>
-      <w:r>
-        <w:rPr/>
         <w:drawing>
-          <wp:anchor behindDoc="0" distT="0" distB="0" distL="0" distR="0" simplePos="0" locked="0" layoutInCell="1" allowOverlap="1" relativeHeight="2">
+          <wp:anchor behindDoc="0" distT="0" distB="0" distL="0" distR="0" simplePos="0" locked="0" layoutInCell="1" allowOverlap="1" relativeHeight="3">
             <wp:simplePos x="0" y="0"/>
             <wp:positionH relativeFrom="column">
               <wp:align>center</wp:align>
@@ -1398,7 +1322,7 @@
             <wp:positionV relativeFrom="paragraph">
               <wp:posOffset>635</wp:posOffset>
             </wp:positionV>
-            <wp:extent cx="6332220" cy="3561715"/>
+            <wp:extent cx="6005195" cy="6612255"/>
             <wp:effectExtent l="0" t="0" r="0" b="0"/>
             <wp:wrapSquare wrapText="largest"/>
             <wp:docPr id="1" name="Image1" descr=""/>
@@ -1423,7 +1347,7 @@
                   <pic:spPr bwMode="auto">
                     <a:xfrm>
                       <a:off x="0" y="0"/>
-                      <a:ext cx="6332220" cy="3561715"/>
+                      <a:ext cx="6005195" cy="6612255"/>
                     </a:xfrm>
                     <a:prstGeom prst="rect">
                       <a:avLst/>
@@ -1461,6 +1385,7 @@
       </w:pPr>
       <w:r>
         <w:rPr/>
+        <w:t>Fig. CQ2: All test passing to ensure test harness is working properly</w:t>
       </w:r>
     </w:p>
     <w:p>
@@ -1470,22 +1395,8 @@
       </w:pPr>
       <w:r>
         <w:rPr/>
-        <w:t>Fig. CQ2</w:t>
-      </w:r>
-      <w:r>
-        <w:rPr/>
-        <w:t>: All test passing to ensure test harness is working properly</w:t>
-      </w:r>
-    </w:p>
-    <w:p>
-      <w:pPr>
-        <w:pStyle w:val="Normal"/>
-        <w:rPr/>
-      </w:pPr>
-      <w:r>
-        <w:rPr/>
         <w:drawing>
-          <wp:anchor behindDoc="0" distT="0" distB="0" distL="0" distR="0" simplePos="0" locked="0" layoutInCell="1" allowOverlap="1" relativeHeight="3">
+          <wp:anchor behindDoc="0" distT="0" distB="0" distL="0" distR="0" simplePos="0" locked="0" layoutInCell="1" allowOverlap="1" relativeHeight="2">
             <wp:simplePos x="0" y="0"/>
             <wp:positionH relativeFrom="column">
               <wp:align>center</wp:align>
@@ -1548,7 +1459,6 @@
       </w:pPr>
       <w:r>
         <w:rPr/>
-        <w:t>Automated Tests on Selenium</w:t>
       </w:r>
     </w:p>
     <w:p>
@@ -1573,6 +1483,247 @@
     </w:p>
     <w:p>
       <w:pPr>
+        <w:pStyle w:val="Normal"/>
+        <w:jc w:val="center"/>
+        <w:rPr/>
+      </w:pPr>
+      <w:r>
+        <w:rPr/>
+      </w:r>
+    </w:p>
+    <w:p>
+      <w:pPr>
+        <w:pStyle w:val="Normal"/>
+        <w:jc w:val="center"/>
+        <w:rPr/>
+      </w:pPr>
+      <w:r>
+        <w:rPr/>
+      </w:r>
+    </w:p>
+    <w:p>
+      <w:pPr>
+        <w:pStyle w:val="Normal"/>
+        <w:jc w:val="center"/>
+        <w:rPr/>
+      </w:pPr>
+      <w:r>
+        <w:rPr/>
+      </w:r>
+    </w:p>
+    <w:p>
+      <w:pPr>
+        <w:pStyle w:val="Normal"/>
+        <w:jc w:val="center"/>
+        <w:rPr/>
+      </w:pPr>
+      <w:r>
+        <w:rPr/>
+      </w:r>
+    </w:p>
+    <w:p>
+      <w:pPr>
+        <w:pStyle w:val="Normal"/>
+        <w:jc w:val="center"/>
+        <w:rPr/>
+      </w:pPr>
+      <w:r>
+        <w:rPr/>
+      </w:r>
+    </w:p>
+    <w:p>
+      <w:pPr>
+        <w:pStyle w:val="Normal"/>
+        <w:jc w:val="center"/>
+        <w:rPr/>
+      </w:pPr>
+      <w:r>
+        <w:rPr/>
+      </w:r>
+    </w:p>
+    <w:p>
+      <w:pPr>
+        <w:pStyle w:val="Normal"/>
+        <w:jc w:val="center"/>
+        <w:rPr/>
+      </w:pPr>
+      <w:r>
+        <w:rPr/>
+      </w:r>
+    </w:p>
+    <w:p>
+      <w:pPr>
+        <w:pStyle w:val="Normal"/>
+        <w:jc w:val="center"/>
+        <w:rPr/>
+      </w:pPr>
+      <w:r>
+        <w:rPr/>
+      </w:r>
+    </w:p>
+    <w:p>
+      <w:pPr>
+        <w:pStyle w:val="Normal"/>
+        <w:jc w:val="center"/>
+        <w:rPr/>
+      </w:pPr>
+      <w:r>
+        <w:rPr/>
+      </w:r>
+    </w:p>
+    <w:p>
+      <w:pPr>
+        <w:pStyle w:val="Normal"/>
+        <w:jc w:val="center"/>
+        <w:rPr/>
+      </w:pPr>
+      <w:r>
+        <w:rPr/>
+      </w:r>
+    </w:p>
+    <w:p>
+      <w:pPr>
+        <w:pStyle w:val="Normal"/>
+        <w:jc w:val="center"/>
+        <w:rPr/>
+      </w:pPr>
+      <w:r>
+        <w:rPr/>
+      </w:r>
+    </w:p>
+    <w:p>
+      <w:pPr>
+        <w:pStyle w:val="Normal"/>
+        <w:jc w:val="center"/>
+        <w:rPr/>
+      </w:pPr>
+      <w:r>
+        <w:rPr/>
+      </w:r>
+    </w:p>
+    <w:p>
+      <w:pPr>
+        <w:pStyle w:val="Normal"/>
+        <w:jc w:val="center"/>
+        <w:rPr/>
+      </w:pPr>
+      <w:r>
+        <w:rPr/>
+      </w:r>
+    </w:p>
+    <w:p>
+      <w:pPr>
+        <w:pStyle w:val="Normal"/>
+        <w:jc w:val="center"/>
+        <w:rPr/>
+      </w:pPr>
+      <w:r>
+        <w:rPr/>
+      </w:r>
+    </w:p>
+    <w:p>
+      <w:pPr>
+        <w:pStyle w:val="Normal"/>
+        <w:jc w:val="center"/>
+        <w:rPr/>
+      </w:pPr>
+      <w:r>
+        <w:rPr/>
+      </w:r>
+    </w:p>
+    <w:p>
+      <w:pPr>
+        <w:pStyle w:val="Normal"/>
+        <w:jc w:val="center"/>
+        <w:rPr/>
+      </w:pPr>
+      <w:r>
+        <w:rPr/>
+      </w:r>
+    </w:p>
+    <w:p>
+      <w:pPr>
+        <w:pStyle w:val="Normal"/>
+        <w:jc w:val="center"/>
+        <w:rPr/>
+      </w:pPr>
+      <w:r>
+        <w:rPr/>
+      </w:r>
+    </w:p>
+    <w:p>
+      <w:pPr>
+        <w:pStyle w:val="Normal"/>
+        <w:jc w:val="center"/>
+        <w:rPr/>
+      </w:pPr>
+      <w:r>
+        <w:rPr/>
+      </w:r>
+    </w:p>
+    <w:p>
+      <w:pPr>
+        <w:pStyle w:val="Normal"/>
+        <w:jc w:val="center"/>
+        <w:rPr/>
+      </w:pPr>
+      <w:r>
+        <w:rPr/>
+      </w:r>
+    </w:p>
+    <w:p>
+      <w:pPr>
+        <w:pStyle w:val="Normal"/>
+        <w:jc w:val="center"/>
+        <w:rPr/>
+      </w:pPr>
+      <w:r>
+        <w:rPr/>
+      </w:r>
+    </w:p>
+    <w:p>
+      <w:pPr>
+        <w:pStyle w:val="Normal"/>
+        <w:jc w:val="center"/>
+        <w:rPr/>
+      </w:pPr>
+      <w:r>
+        <w:rPr/>
+      </w:r>
+    </w:p>
+    <w:p>
+      <w:pPr>
+        <w:pStyle w:val="Normal"/>
+        <w:jc w:val="center"/>
+        <w:rPr/>
+      </w:pPr>
+      <w:r>
+        <w:rPr/>
+        <w:t>Automated Tests on Selenium</w:t>
+      </w:r>
+    </w:p>
+    <w:p>
+      <w:pPr>
+        <w:pStyle w:val="Normal"/>
+        <w:jc w:val="center"/>
+        <w:rPr/>
+      </w:pPr>
+      <w:r>
+        <w:rPr/>
+      </w:r>
+    </w:p>
+    <w:p>
+      <w:pPr>
+        <w:pStyle w:val="Normal"/>
+        <w:jc w:val="center"/>
+        <w:rPr/>
+      </w:pPr>
+      <w:r>
+        <w:rPr/>
+      </w:r>
+    </w:p>
+    <w:p>
+      <w:pPr>
         <w:pStyle w:val="PreformattedText"/>
         <w:jc w:val="left"/>
         <w:rPr>
@@ -1617,7 +1768,7 @@
     <w:p>
       <w:pPr>
         <w:pStyle w:val="PreformattedText"/>
-        <w:shd w:fill="2B2B2B" w:val="clear"/>
+        <w:shd w:val="clear" w:fill="2B2B2B"/>
         <w:rPr>
           <w:rFonts w:ascii="DejaVu Sans Mono" w:hAnsi="DejaVu Sans Mono"/>
           <w:color w:val="A9B7C6"/>
@@ -1661,7 +1812,7 @@
     <w:p>
       <w:pPr>
         <w:pStyle w:val="PreformattedText"/>
-        <w:shd w:fill="2B2B2B" w:val="clear"/>
+        <w:shd w:val="clear" w:fill="2B2B2B"/>
         <w:rPr>
           <w:rFonts w:ascii="DejaVu Sans Mono" w:hAnsi="DejaVu Sans Mono"/>
           <w:color w:val="A9B7C6"/>
@@ -1696,7 +1847,7 @@
     <w:p>
       <w:pPr>
         <w:pStyle w:val="PreformattedText"/>
-        <w:shd w:fill="2B2B2B" w:val="clear"/>
+        <w:shd w:val="clear" w:fill="2B2B2B"/>
         <w:rPr>
           <w:rFonts w:ascii="DejaVu Sans Mono" w:hAnsi="DejaVu Sans Mono"/>
           <w:color w:val="A9B7C6"/>
@@ -1739,7 +1890,7 @@
     <w:p>
       <w:pPr>
         <w:pStyle w:val="PreformattedText"/>
-        <w:shd w:fill="2B2B2B" w:val="clear"/>
+        <w:shd w:val="clear" w:fill="2B2B2B"/>
         <w:rPr>
           <w:rFonts w:ascii="DejaVu Sans Mono" w:hAnsi="DejaVu Sans Mono"/>
           <w:color w:val="A9B7C6"/>
@@ -1782,7 +1933,7 @@
     <w:p>
       <w:pPr>
         <w:pStyle w:val="PreformattedText"/>
-        <w:shd w:fill="2B2B2B" w:val="clear"/>
+        <w:shd w:val="clear" w:fill="2B2B2B"/>
         <w:rPr>
           <w:rFonts w:ascii="DejaVu Sans Mono" w:hAnsi="DejaVu Sans Mono"/>
           <w:color w:val="A9B7C6"/>
@@ -1817,7 +1968,7 @@
     <w:p>
       <w:pPr>
         <w:pStyle w:val="PreformattedText"/>
-        <w:shd w:fill="2B2B2B" w:val="clear"/>
+        <w:shd w:val="clear" w:fill="2B2B2B"/>
         <w:rPr>
           <w:rFonts w:ascii="DejaVu Sans Mono" w:hAnsi="DejaVu Sans Mono"/>
           <w:color w:val="A9B7C6"/>
@@ -1852,7 +2003,7 @@
     <w:p>
       <w:pPr>
         <w:pStyle w:val="PreformattedText"/>
-        <w:shd w:fill="2B2B2B" w:val="clear"/>
+        <w:shd w:val="clear" w:fill="2B2B2B"/>
         <w:rPr>
           <w:rFonts w:ascii="DejaVu Sans Mono" w:hAnsi="DejaVu Sans Mono"/>
           <w:color w:val="A9B7C6"/>
@@ -1887,7 +2038,7 @@
     <w:p>
       <w:pPr>
         <w:pStyle w:val="PreformattedText"/>
-        <w:shd w:fill="2B2B2B" w:val="clear"/>
+        <w:shd w:val="clear" w:fill="2B2B2B"/>
         <w:rPr>
           <w:rFonts w:ascii="DejaVu Sans Mono" w:hAnsi="DejaVu Sans Mono"/>
           <w:color w:val="A9B7C6"/>
@@ -1922,7 +2073,7 @@
     <w:p>
       <w:pPr>
         <w:pStyle w:val="PreformattedText"/>
-        <w:shd w:fill="2B2B2B" w:val="clear"/>
+        <w:shd w:val="clear" w:fill="2B2B2B"/>
         <w:rPr>
           <w:rFonts w:ascii="DejaVu Sans Mono" w:hAnsi="DejaVu Sans Mono"/>
           <w:color w:val="A9B7C6"/>
@@ -1965,7 +2116,7 @@
     <w:p>
       <w:pPr>
         <w:pStyle w:val="PreformattedText"/>
-        <w:shd w:fill="2B2B2B" w:val="clear"/>
+        <w:shd w:val="clear" w:fill="2B2B2B"/>
         <w:rPr>
           <w:rFonts w:ascii="DejaVu Sans Mono" w:hAnsi="DejaVu Sans Mono"/>
           <w:color w:val="A9B7C6"/>
@@ -2008,7 +2159,7 @@
     <w:p>
       <w:pPr>
         <w:pStyle w:val="PreformattedText"/>
-        <w:shd w:fill="2B2B2B" w:val="clear"/>
+        <w:shd w:val="clear" w:fill="2B2B2B"/>
         <w:rPr>
           <w:rFonts w:ascii="DejaVu Sans Mono" w:hAnsi="DejaVu Sans Mono"/>
           <w:color w:val="A9B7C6"/>
@@ -2043,7 +2194,7 @@
     <w:p>
       <w:pPr>
         <w:pStyle w:val="PreformattedText"/>
-        <w:shd w:fill="2B2B2B" w:val="clear"/>
+        <w:shd w:val="clear" w:fill="2B2B2B"/>
         <w:rPr>
           <w:rFonts w:ascii="DejaVu Sans Mono" w:hAnsi="DejaVu Sans Mono"/>
           <w:color w:val="A9B7C6"/>
@@ -2078,7 +2229,7 @@
     <w:p>
       <w:pPr>
         <w:pStyle w:val="PreformattedText"/>
-        <w:shd w:fill="2B2B2B" w:val="clear"/>
+        <w:shd w:val="clear" w:fill="2B2B2B"/>
         <w:rPr>
           <w:rFonts w:ascii="DejaVu Sans Mono" w:hAnsi="DejaVu Sans Mono"/>
           <w:color w:val="A9B7C6"/>
@@ -2113,9 +2264,10 @@
     <w:p>
       <w:pPr>
         <w:pStyle w:val="PreformattedText"/>
-        <w:shd w:fill="2B2B2B" w:val="clear"/>
-        <w:rPr>
-          <w:rFonts w:ascii="DejaVu Sans Mono" w:hAnsi="DejaVu Sans Mono"/>
+        <w:shd w:val="clear" w:fill="2B2B2B"/>
+        <w:rPr>
+          <w:rFonts w:ascii="DejaVu Sans Mono" w:hAnsi="DejaVu Sans Mono"/>
+          <w:i/>
           <w:i/>
           <w:color w:val="629755"/>
           <w:sz w:val="18"/>
@@ -2134,7 +2286,7 @@
     <w:p>
       <w:pPr>
         <w:pStyle w:val="PreformattedText"/>
-        <w:shd w:fill="2B2B2B" w:val="clear"/>
+        <w:shd w:val="clear" w:fill="2B2B2B"/>
         <w:rPr>
           <w:color w:val="629755"/>
         </w:rPr>
@@ -2158,7 +2310,7 @@
     <w:p>
       <w:pPr>
         <w:pStyle w:val="PreformattedText"/>
-        <w:shd w:fill="2B2B2B" w:val="clear"/>
+        <w:shd w:val="clear" w:fill="2B2B2B"/>
         <w:rPr>
           <w:color w:val="629755"/>
         </w:rPr>
@@ -2182,7 +2334,7 @@
     <w:p>
       <w:pPr>
         <w:pStyle w:val="PreformattedText"/>
-        <w:shd w:fill="2B2B2B" w:val="clear"/>
+        <w:shd w:val="clear" w:fill="2B2B2B"/>
         <w:rPr>
           <w:color w:val="629755"/>
         </w:rPr>
@@ -2206,7 +2358,7 @@
     <w:p>
       <w:pPr>
         <w:pStyle w:val="PreformattedText"/>
-        <w:shd w:fill="2B2B2B" w:val="clear"/>
+        <w:shd w:val="clear" w:fill="2B2B2B"/>
         <w:rPr>
           <w:color w:val="629755"/>
         </w:rPr>
@@ -2230,7 +2382,7 @@
     <w:p>
       <w:pPr>
         <w:pStyle w:val="PreformattedText"/>
-        <w:shd w:fill="2B2B2B" w:val="clear"/>
+        <w:shd w:val="clear" w:fill="2B2B2B"/>
         <w:rPr>
           <w:color w:val="629755"/>
         </w:rPr>
@@ -2254,7 +2406,7 @@
     <w:p>
       <w:pPr>
         <w:pStyle w:val="PreformattedText"/>
-        <w:shd w:fill="2B2B2B" w:val="clear"/>
+        <w:shd w:val="clear" w:fill="2B2B2B"/>
         <w:rPr>
           <w:color w:val="629755"/>
         </w:rPr>
@@ -2278,7 +2430,7 @@
     <w:p>
       <w:pPr>
         <w:pStyle w:val="PreformattedText"/>
-        <w:shd w:fill="2B2B2B" w:val="clear"/>
+        <w:shd w:val="clear" w:fill="2B2B2B"/>
         <w:rPr>
           <w:color w:val="629755"/>
         </w:rPr>
@@ -2302,7 +2454,7 @@
     <w:p>
       <w:pPr>
         <w:pStyle w:val="PreformattedText"/>
-        <w:shd w:fill="2B2B2B" w:val="clear"/>
+        <w:shd w:val="clear" w:fill="2B2B2B"/>
         <w:rPr>
           <w:rFonts w:ascii="DejaVu Sans Mono" w:hAnsi="DejaVu Sans Mono"/>
           <w:color w:val="A9B7C6"/>
@@ -2329,7 +2481,7 @@
     <w:p>
       <w:pPr>
         <w:pStyle w:val="PreformattedText"/>
-        <w:shd w:fill="2B2B2B" w:val="clear"/>
+        <w:shd w:val="clear" w:fill="2B2B2B"/>
         <w:rPr>
           <w:rFonts w:ascii="DejaVu Sans Mono" w:hAnsi="DejaVu Sans Mono"/>
           <w:color w:val="A9B7C6"/>
@@ -2348,7 +2500,7 @@
     <w:p>
       <w:pPr>
         <w:pStyle w:val="PreformattedText"/>
-        <w:shd w:fill="2B2B2B" w:val="clear"/>
+        <w:shd w:val="clear" w:fill="2B2B2B"/>
         <w:rPr>
           <w:color w:val="A9B7C6"/>
         </w:rPr>
@@ -2395,7 +2547,7 @@
     <w:p>
       <w:pPr>
         <w:pStyle w:val="PreformattedText"/>
-        <w:shd w:fill="2B2B2B" w:val="clear"/>
+        <w:shd w:val="clear" w:fill="2B2B2B"/>
         <w:rPr>
           <w:color w:val="A9B7C6"/>
         </w:rPr>
@@ -2418,7 +2570,7 @@
     <w:p>
       <w:pPr>
         <w:pStyle w:val="PreformattedText"/>
-        <w:shd w:fill="2B2B2B" w:val="clear"/>
+        <w:shd w:val="clear" w:fill="2B2B2B"/>
         <w:rPr>
           <w:color w:val="A9B7C6"/>
         </w:rPr>
@@ -2473,7 +2625,7 @@
     <w:p>
       <w:pPr>
         <w:pStyle w:val="PreformattedText"/>
-        <w:shd w:fill="2B2B2B" w:val="clear"/>
+        <w:shd w:val="clear" w:fill="2B2B2B"/>
         <w:rPr>
           <w:color w:val="A9B7C6"/>
         </w:rPr>
@@ -2496,7 +2648,7 @@
     <w:p>
       <w:pPr>
         <w:pStyle w:val="PreformattedText"/>
-        <w:shd w:fill="2B2B2B" w:val="clear"/>
+        <w:shd w:val="clear" w:fill="2B2B2B"/>
         <w:rPr>
           <w:color w:val="A9B7C6"/>
         </w:rPr>
@@ -2535,7 +2687,7 @@
     <w:p>
       <w:pPr>
         <w:pStyle w:val="PreformattedText"/>
-        <w:shd w:fill="2B2B2B" w:val="clear"/>
+        <w:shd w:val="clear" w:fill="2B2B2B"/>
         <w:rPr>
           <w:color w:val="A9B7C6"/>
         </w:rPr>
@@ -2558,7 +2710,7 @@
     <w:p>
       <w:pPr>
         <w:pStyle w:val="PreformattedText"/>
-        <w:shd w:fill="2B2B2B" w:val="clear"/>
+        <w:shd w:val="clear" w:fill="2B2B2B"/>
         <w:rPr>
           <w:color w:val="A9B7C6"/>
         </w:rPr>
@@ -2621,7 +2773,7 @@
     <w:p>
       <w:pPr>
         <w:pStyle w:val="PreformattedText"/>
-        <w:shd w:fill="2B2B2B" w:val="clear"/>
+        <w:shd w:val="clear" w:fill="2B2B2B"/>
         <w:rPr>
           <w:color w:val="A9B7C6"/>
         </w:rPr>
@@ -2701,7 +2853,7 @@
     <w:p>
       <w:pPr>
         <w:pStyle w:val="PreformattedText"/>
-        <w:shd w:fill="2B2B2B" w:val="clear"/>
+        <w:shd w:val="clear" w:fill="2B2B2B"/>
         <w:rPr>
           <w:color w:val="A9B7C6"/>
         </w:rPr>
@@ -2724,7 +2876,7 @@
     <w:p>
       <w:pPr>
         <w:pStyle w:val="PreformattedText"/>
-        <w:shd w:fill="2B2B2B" w:val="clear"/>
+        <w:shd w:val="clear" w:fill="2B2B2B"/>
         <w:rPr>
           <w:color w:val="A9B7C6"/>
         </w:rPr>
@@ -2771,7 +2923,7 @@
     <w:p>
       <w:pPr>
         <w:pStyle w:val="PreformattedText"/>
-        <w:shd w:fill="2B2B2B" w:val="clear"/>
+        <w:shd w:val="clear" w:fill="2B2B2B"/>
         <w:rPr>
           <w:color w:val="A9B7C6"/>
         </w:rPr>
@@ -2834,7 +2986,7 @@
     <w:p>
       <w:pPr>
         <w:pStyle w:val="PreformattedText"/>
-        <w:shd w:fill="2B2B2B" w:val="clear"/>
+        <w:shd w:val="clear" w:fill="2B2B2B"/>
         <w:rPr>
           <w:color w:val="A9B7C6"/>
         </w:rPr>
@@ -2922,7 +3074,7 @@
     <w:p>
       <w:pPr>
         <w:pStyle w:val="PreformattedText"/>
-        <w:shd w:fill="2B2B2B" w:val="clear"/>
+        <w:shd w:val="clear" w:fill="2B2B2B"/>
         <w:rPr>
           <w:color w:val="A9B7C6"/>
         </w:rPr>
@@ -3010,7 +3162,7 @@
     <w:p>
       <w:pPr>
         <w:pStyle w:val="PreformattedText"/>
-        <w:shd w:fill="2B2B2B" w:val="clear"/>
+        <w:shd w:val="clear" w:fill="2B2B2B"/>
         <w:rPr>
           <w:color w:val="A9B7C6"/>
         </w:rPr>
@@ -3090,7 +3242,7 @@
     <w:p>
       <w:pPr>
         <w:pStyle w:val="PreformattedText"/>
-        <w:shd w:fill="2B2B2B" w:val="clear"/>
+        <w:shd w:val="clear" w:fill="2B2B2B"/>
         <w:rPr>
           <w:color w:val="A9B7C6"/>
         </w:rPr>
@@ -3121,7 +3273,7 @@
     <w:p>
       <w:pPr>
         <w:pStyle w:val="PreformattedText"/>
-        <w:shd w:fill="2B2B2B" w:val="clear"/>
+        <w:shd w:val="clear" w:fill="2B2B2B"/>
         <w:rPr>
           <w:color w:val="A9B7C6"/>
         </w:rPr>
@@ -3144,7 +3296,7 @@
     <w:p>
       <w:pPr>
         <w:pStyle w:val="PreformattedText"/>
-        <w:shd w:fill="2B2B2B" w:val="clear"/>
+        <w:shd w:val="clear" w:fill="2B2B2B"/>
         <w:rPr>
           <w:color w:val="A9B7C6"/>
         </w:rPr>
@@ -3191,7 +3343,7 @@
     <w:p>
       <w:pPr>
         <w:pStyle w:val="PreformattedText"/>
-        <w:shd w:fill="2B2B2B" w:val="clear"/>
+        <w:shd w:val="clear" w:fill="2B2B2B"/>
         <w:rPr>
           <w:color w:val="A9B7C6"/>
         </w:rPr>
@@ -3254,7 +3406,7 @@
     <w:p>
       <w:pPr>
         <w:pStyle w:val="PreformattedText"/>
-        <w:shd w:fill="2B2B2B" w:val="clear"/>
+        <w:shd w:val="clear" w:fill="2B2B2B"/>
         <w:rPr>
           <w:color w:val="A9B7C6"/>
         </w:rPr>
@@ -3277,7 +3429,7 @@
     <w:p>
       <w:pPr>
         <w:pStyle w:val="PreformattedText"/>
-        <w:shd w:fill="2B2B2B" w:val="clear"/>
+        <w:shd w:val="clear" w:fill="2B2B2B"/>
         <w:rPr>
           <w:color w:val="A9B7C6"/>
         </w:rPr>
@@ -3300,7 +3452,7 @@
     <w:p>
       <w:pPr>
         <w:pStyle w:val="PreformattedText"/>
-        <w:shd w:fill="2B2B2B" w:val="clear"/>
+        <w:shd w:val="clear" w:fill="2B2B2B"/>
         <w:rPr>
           <w:color w:val="A9B7C6"/>
         </w:rPr>
@@ -3339,7 +3491,7 @@
     <w:p>
       <w:pPr>
         <w:pStyle w:val="PreformattedText"/>
-        <w:shd w:fill="2B2B2B" w:val="clear"/>
+        <w:shd w:val="clear" w:fill="2B2B2B"/>
         <w:rPr>
           <w:color w:val="A9B7C6"/>
         </w:rPr>
@@ -3362,7 +3514,7 @@
     <w:p>
       <w:pPr>
         <w:pStyle w:val="PreformattedText"/>
-        <w:shd w:fill="2B2B2B" w:val="clear"/>
+        <w:shd w:val="clear" w:fill="2B2B2B"/>
         <w:rPr>
           <w:color w:val="A9B7C6"/>
         </w:rPr>
@@ -3409,7 +3561,7 @@
     <w:p>
       <w:pPr>
         <w:pStyle w:val="PreformattedText"/>
-        <w:shd w:fill="2B2B2B" w:val="clear"/>
+        <w:shd w:val="clear" w:fill="2B2B2B"/>
         <w:rPr>
           <w:color w:val="A9B7C6"/>
         </w:rPr>
@@ -3432,7 +3584,7 @@
     <w:p>
       <w:pPr>
         <w:pStyle w:val="PreformattedText"/>
-        <w:shd w:fill="2B2B2B" w:val="clear"/>
+        <w:shd w:val="clear" w:fill="2B2B2B"/>
         <w:rPr>
           <w:color w:val="A9B7C6"/>
         </w:rPr>
@@ -3455,7 +3607,7 @@
     <w:p>
       <w:pPr>
         <w:pStyle w:val="PreformattedText"/>
-        <w:shd w:fill="2B2B2B" w:val="clear"/>
+        <w:shd w:val="clear" w:fill="2B2B2B"/>
         <w:rPr>
           <w:color w:val="A9B7C6"/>
         </w:rPr>
@@ -3494,7 +3646,7 @@
     <w:p>
       <w:pPr>
         <w:pStyle w:val="PreformattedText"/>
-        <w:shd w:fill="2B2B2B" w:val="clear"/>
+        <w:shd w:val="clear" w:fill="2B2B2B"/>
         <w:rPr>
           <w:color w:val="A9B7C6"/>
         </w:rPr>
@@ -3517,7 +3669,7 @@
     <w:p>
       <w:pPr>
         <w:pStyle w:val="PreformattedText"/>
-        <w:shd w:fill="2B2B2B" w:val="clear"/>
+        <w:shd w:val="clear" w:fill="2B2B2B"/>
         <w:rPr>
           <w:color w:val="A9B7C6"/>
         </w:rPr>
@@ -3597,7 +3749,7 @@
     <w:p>
       <w:pPr>
         <w:pStyle w:val="PreformattedText"/>
-        <w:shd w:fill="2B2B2B" w:val="clear"/>
+        <w:shd w:val="clear" w:fill="2B2B2B"/>
         <w:rPr>
           <w:color w:val="A9B7C6"/>
         </w:rPr>
@@ -3620,7 +3772,7 @@
     <w:p>
       <w:pPr>
         <w:pStyle w:val="PreformattedText"/>
-        <w:shd w:fill="2B2B2B" w:val="clear"/>
+        <w:shd w:val="clear" w:fill="2B2B2B"/>
         <w:rPr>
           <w:color w:val="A9B7C6"/>
         </w:rPr>
@@ -3643,7 +3795,7 @@
     <w:p>
       <w:pPr>
         <w:pStyle w:val="PreformattedText"/>
-        <w:shd w:fill="2B2B2B" w:val="clear"/>
+        <w:shd w:val="clear" w:fill="2B2B2B"/>
         <w:rPr>
           <w:color w:val="A9B7C6"/>
         </w:rPr>
@@ -3690,7 +3842,7 @@
     <w:p>
       <w:pPr>
         <w:pStyle w:val="PreformattedText"/>
-        <w:shd w:fill="2B2B2B" w:val="clear"/>
+        <w:shd w:val="clear" w:fill="2B2B2B"/>
         <w:rPr>
           <w:color w:val="A9B7C6"/>
         </w:rPr>
@@ -3713,7 +3865,7 @@
     <w:p>
       <w:pPr>
         <w:pStyle w:val="PreformattedText"/>
-        <w:shd w:fill="2B2B2B" w:val="clear"/>
+        <w:shd w:val="clear" w:fill="2B2B2B"/>
         <w:rPr>
           <w:color w:val="A9B7C6"/>
         </w:rPr>
@@ -3736,7 +3888,7 @@
     <w:p>
       <w:pPr>
         <w:pStyle w:val="PreformattedText"/>
-        <w:shd w:fill="2B2B2B" w:val="clear"/>
+        <w:shd w:val="clear" w:fill="2B2B2B"/>
         <w:rPr>
           <w:color w:val="A9B7C6"/>
         </w:rPr>
@@ -3808,7 +3960,7 @@
     <w:p>
       <w:pPr>
         <w:pStyle w:val="PreformattedText"/>
-        <w:shd w:fill="2B2B2B" w:val="clear"/>
+        <w:shd w:val="clear" w:fill="2B2B2B"/>
         <w:rPr>
           <w:color w:val="A9B7C6"/>
         </w:rPr>
@@ -3896,7 +4048,7 @@
     <w:p>
       <w:pPr>
         <w:pStyle w:val="PreformattedText"/>
-        <w:shd w:fill="2B2B2B" w:val="clear"/>
+        <w:shd w:val="clear" w:fill="2B2B2B"/>
         <w:rPr>
           <w:color w:val="A9B7C6"/>
         </w:rPr>
@@ -3968,7 +4120,7 @@
     <w:p>
       <w:pPr>
         <w:pStyle w:val="PreformattedText"/>
-        <w:shd w:fill="2B2B2B" w:val="clear"/>
+        <w:shd w:val="clear" w:fill="2B2B2B"/>
         <w:rPr>
           <w:color w:val="A9B7C6"/>
         </w:rPr>
@@ -4056,7 +4208,7 @@
     <w:p>
       <w:pPr>
         <w:pStyle w:val="PreformattedText"/>
-        <w:shd w:fill="2B2B2B" w:val="clear"/>
+        <w:shd w:val="clear" w:fill="2B2B2B"/>
         <w:rPr>
           <w:color w:val="A9B7C6"/>
         </w:rPr>
@@ -4128,7 +4280,7 @@
     <w:p>
       <w:pPr>
         <w:pStyle w:val="PreformattedText"/>
-        <w:shd w:fill="2B2B2B" w:val="clear"/>
+        <w:shd w:val="clear" w:fill="2B2B2B"/>
         <w:rPr>
           <w:color w:val="A9B7C6"/>
         </w:rPr>
@@ -4216,7 +4368,7 @@
     <w:p>
       <w:pPr>
         <w:pStyle w:val="PreformattedText"/>
-        <w:shd w:fill="2B2B2B" w:val="clear"/>
+        <w:shd w:val="clear" w:fill="2B2B2B"/>
         <w:rPr>
           <w:color w:val="A9B7C6"/>
         </w:rPr>
@@ -4288,7 +4440,7 @@
     <w:p>
       <w:pPr>
         <w:pStyle w:val="PreformattedText"/>
-        <w:shd w:fill="2B2B2B" w:val="clear"/>
+        <w:shd w:val="clear" w:fill="2B2B2B"/>
         <w:rPr>
           <w:color w:val="A9B7C6"/>
         </w:rPr>
@@ -4376,7 +4528,7 @@
     <w:p>
       <w:pPr>
         <w:pStyle w:val="PreformattedText"/>
-        <w:shd w:fill="2B2B2B" w:val="clear"/>
+        <w:shd w:val="clear" w:fill="2B2B2B"/>
         <w:rPr>
           <w:color w:val="A9B7C6"/>
         </w:rPr>
@@ -4456,7 +4608,7 @@
     <w:p>
       <w:pPr>
         <w:pStyle w:val="PreformattedText"/>
-        <w:shd w:fill="2B2B2B" w:val="clear"/>
+        <w:shd w:val="clear" w:fill="2B2B2B"/>
         <w:rPr>
           <w:color w:val="A9B7C6"/>
         </w:rPr>
@@ -4528,7 +4680,7 @@
     <w:p>
       <w:pPr>
         <w:pStyle w:val="PreformattedText"/>
-        <w:shd w:fill="2B2B2B" w:val="clear"/>
+        <w:shd w:val="clear" w:fill="2B2B2B"/>
         <w:rPr>
           <w:color w:val="A9B7C6"/>
         </w:rPr>
@@ -4616,7 +4768,7 @@
     <w:p>
       <w:pPr>
         <w:pStyle w:val="PreformattedText"/>
-        <w:shd w:fill="2B2B2B" w:val="clear"/>
+        <w:shd w:val="clear" w:fill="2B2B2B"/>
         <w:rPr>
           <w:color w:val="A9B7C6"/>
         </w:rPr>
@@ -4696,7 +4848,7 @@
     <w:p>
       <w:pPr>
         <w:pStyle w:val="PreformattedText"/>
-        <w:shd w:fill="2B2B2B" w:val="clear"/>
+        <w:shd w:val="clear" w:fill="2B2B2B"/>
         <w:rPr>
           <w:color w:val="808080"/>
         </w:rPr>
@@ -4719,7 +4871,7 @@
     <w:p>
       <w:pPr>
         <w:pStyle w:val="PreformattedText"/>
-        <w:shd w:fill="2B2B2B" w:val="clear"/>
+        <w:shd w:val="clear" w:fill="2B2B2B"/>
         <w:rPr>
           <w:color w:val="A9B7C6"/>
         </w:rPr>
@@ -4799,7 +4951,7 @@
     <w:p>
       <w:pPr>
         <w:pStyle w:val="PreformattedText"/>
-        <w:shd w:fill="2B2B2B" w:val="clear"/>
+        <w:shd w:val="clear" w:fill="2B2B2B"/>
         <w:rPr>
           <w:color w:val="A9B7C6"/>
         </w:rPr>
@@ -4830,7 +4982,7 @@
     <w:p>
       <w:pPr>
         <w:pStyle w:val="PreformattedText"/>
-        <w:shd w:fill="2B2B2B" w:val="clear"/>
+        <w:shd w:val="clear" w:fill="2B2B2B"/>
         <w:rPr>
           <w:color w:val="A9B7C6"/>
         </w:rPr>
@@ -4853,7 +5005,7 @@
     <w:p>
       <w:pPr>
         <w:pStyle w:val="PreformattedText"/>
-        <w:shd w:fill="2B2B2B" w:val="clear"/>
+        <w:shd w:val="clear" w:fill="2B2B2B"/>
         <w:rPr>
           <w:color w:val="A9B7C6"/>
         </w:rPr>
@@ -4925,7 +5077,7 @@
     <w:p>
       <w:pPr>
         <w:pStyle w:val="PreformattedText"/>
-        <w:shd w:fill="2B2B2B" w:val="clear"/>
+        <w:shd w:val="clear" w:fill="2B2B2B"/>
         <w:rPr>
           <w:color w:val="A9B7C6"/>
         </w:rPr>
@@ -4948,7 +5100,7 @@
     <w:p>
       <w:pPr>
         <w:pStyle w:val="PreformattedText"/>
-        <w:shd w:fill="2B2B2B" w:val="clear"/>
+        <w:shd w:val="clear" w:fill="2B2B2B"/>
         <w:rPr>
           <w:color w:val="A9B7C6"/>
         </w:rPr>
@@ -4971,7 +5123,7 @@
     <w:p>
       <w:pPr>
         <w:pStyle w:val="PreformattedText"/>
-        <w:shd w:fill="2B2B2B" w:val="clear"/>
+        <w:shd w:val="clear" w:fill="2B2B2B"/>
         <w:rPr>
           <w:color w:val="A9B7C6"/>
         </w:rPr>
@@ -5010,7 +5162,7 @@
     <w:p>
       <w:pPr>
         <w:pStyle w:val="PreformattedText"/>
-        <w:shd w:fill="2B2B2B" w:val="clear"/>
+        <w:shd w:val="clear" w:fill="2B2B2B"/>
         <w:rPr>
           <w:color w:val="A9B7C6"/>
         </w:rPr>
@@ -5033,7 +5185,7 @@
     <w:p>
       <w:pPr>
         <w:pStyle w:val="PreformattedText"/>
-        <w:shd w:fill="2B2B2B" w:val="clear"/>
+        <w:shd w:val="clear" w:fill="2B2B2B"/>
         <w:rPr>
           <w:color w:val="A9B7C6"/>
         </w:rPr>
@@ -5056,7 +5208,7 @@
     <w:p>
       <w:pPr>
         <w:pStyle w:val="PreformattedText"/>
-        <w:shd w:fill="2B2B2B" w:val="clear"/>
+        <w:shd w:val="clear" w:fill="2B2B2B"/>
         <w:rPr>
           <w:color w:val="A9B7C6"/>
         </w:rPr>
@@ -5128,7 +5280,7 @@
     <w:p>
       <w:pPr>
         <w:pStyle w:val="PreformattedText"/>
-        <w:shd w:fill="2B2B2B" w:val="clear"/>
+        <w:shd w:val="clear" w:fill="2B2B2B"/>
         <w:rPr>
           <w:color w:val="A9B7C6"/>
         </w:rPr>
@@ -5216,7 +5368,7 @@
     <w:p>
       <w:pPr>
         <w:pStyle w:val="PreformattedText"/>
-        <w:shd w:fill="2B2B2B" w:val="clear"/>
+        <w:shd w:val="clear" w:fill="2B2B2B"/>
         <w:rPr>
           <w:color w:val="A9B7C6"/>
         </w:rPr>
@@ -5288,7 +5440,7 @@
     <w:p>
       <w:pPr>
         <w:pStyle w:val="PreformattedText"/>
-        <w:shd w:fill="2B2B2B" w:val="clear"/>
+        <w:shd w:val="clear" w:fill="2B2B2B"/>
         <w:rPr>
           <w:color w:val="A9B7C6"/>
         </w:rPr>
@@ -5376,7 +5528,7 @@
     <w:p>
       <w:pPr>
         <w:pStyle w:val="PreformattedText"/>
-        <w:shd w:fill="2B2B2B" w:val="clear"/>
+        <w:shd w:val="clear" w:fill="2B2B2B"/>
         <w:rPr>
           <w:color w:val="A9B7C6"/>
         </w:rPr>
@@ -5448,7 +5600,7 @@
     <w:p>
       <w:pPr>
         <w:pStyle w:val="PreformattedText"/>
-        <w:shd w:fill="2B2B2B" w:val="clear"/>
+        <w:shd w:val="clear" w:fill="2B2B2B"/>
         <w:rPr>
           <w:color w:val="A9B7C6"/>
         </w:rPr>
@@ -5536,7 +5688,7 @@
     <w:p>
       <w:pPr>
         <w:pStyle w:val="PreformattedText"/>
-        <w:shd w:fill="2B2B2B" w:val="clear"/>
+        <w:shd w:val="clear" w:fill="2B2B2B"/>
         <w:rPr>
           <w:color w:val="A9B7C6"/>
         </w:rPr>
@@ -5608,7 +5760,7 @@
     <w:p>
       <w:pPr>
         <w:pStyle w:val="PreformattedText"/>
-        <w:shd w:fill="2B2B2B" w:val="clear"/>
+        <w:shd w:val="clear" w:fill="2B2B2B"/>
         <w:rPr>
           <w:color w:val="A9B7C6"/>
         </w:rPr>
@@ -5696,7 +5848,7 @@
     <w:p>
       <w:pPr>
         <w:pStyle w:val="PreformattedText"/>
-        <w:shd w:fill="2B2B2B" w:val="clear"/>
+        <w:shd w:val="clear" w:fill="2B2B2B"/>
         <w:rPr>
           <w:color w:val="A9B7C6"/>
         </w:rPr>
@@ -5776,7 +5928,7 @@
     <w:p>
       <w:pPr>
         <w:pStyle w:val="PreformattedText"/>
-        <w:shd w:fill="2B2B2B" w:val="clear"/>
+        <w:shd w:val="clear" w:fill="2B2B2B"/>
         <w:rPr>
           <w:color w:val="A9B7C6"/>
         </w:rPr>
@@ -5848,7 +6000,7 @@
     <w:p>
       <w:pPr>
         <w:pStyle w:val="PreformattedText"/>
-        <w:shd w:fill="2B2B2B" w:val="clear"/>
+        <w:shd w:val="clear" w:fill="2B2B2B"/>
         <w:rPr>
           <w:color w:val="A9B7C6"/>
         </w:rPr>
@@ -5936,7 +6088,7 @@
     <w:p>
       <w:pPr>
         <w:pStyle w:val="PreformattedText"/>
-        <w:shd w:fill="2B2B2B" w:val="clear"/>
+        <w:shd w:val="clear" w:fill="2B2B2B"/>
         <w:rPr>
           <w:color w:val="A9B7C6"/>
         </w:rPr>
@@ -6016,7 +6168,7 @@
     <w:p>
       <w:pPr>
         <w:pStyle w:val="PreformattedText"/>
-        <w:shd w:fill="2B2B2B" w:val="clear"/>
+        <w:shd w:val="clear" w:fill="2B2B2B"/>
         <w:rPr>
           <w:color w:val="A9B7C6"/>
         </w:rPr>
@@ -6088,7 +6240,7 @@
     <w:p>
       <w:pPr>
         <w:pStyle w:val="PreformattedText"/>
-        <w:shd w:fill="2B2B2B" w:val="clear"/>
+        <w:shd w:val="clear" w:fill="2B2B2B"/>
         <w:rPr>
           <w:color w:val="A9B7C6"/>
         </w:rPr>
@@ -6111,7 +6263,7 @@
     <w:p>
       <w:pPr>
         <w:pStyle w:val="PreformattedText"/>
-        <w:shd w:fill="2B2B2B" w:val="clear"/>
+        <w:shd w:val="clear" w:fill="2B2B2B"/>
         <w:rPr>
           <w:color w:val="A9B7C6"/>
         </w:rPr>
@@ -6143,7 +6295,7 @@
     <w:p>
       <w:pPr>
         <w:pStyle w:val="PreformattedText"/>
-        <w:shd w:fill="2B2B2B" w:val="clear"/>
+        <w:shd w:val="clear" w:fill="2B2B2B"/>
         <w:rPr>
           <w:color w:val="A9B7C6"/>
         </w:rPr>
@@ -6215,7 +6367,7 @@
     <w:p>
       <w:pPr>
         <w:pStyle w:val="PreformattedText"/>
-        <w:shd w:fill="2B2B2B" w:val="clear"/>
+        <w:shd w:val="clear" w:fill="2B2B2B"/>
         <w:rPr>
           <w:color w:val="A9B7C6"/>
         </w:rPr>
@@ -6238,7 +6390,7 @@
     <w:p>
       <w:pPr>
         <w:pStyle w:val="PreformattedText"/>
-        <w:shd w:fill="2B2B2B" w:val="clear"/>
+        <w:shd w:val="clear" w:fill="2B2B2B"/>
         <w:rPr>
           <w:color w:val="A9B7C6"/>
         </w:rPr>
@@ -6261,7 +6413,7 @@
     <w:p>
       <w:pPr>
         <w:pStyle w:val="PreformattedText"/>
-        <w:shd w:fill="2B2B2B" w:val="clear"/>
+        <w:shd w:val="clear" w:fill="2B2B2B"/>
         <w:rPr>
           <w:color w:val="A9B7C6"/>
         </w:rPr>
@@ -6300,7 +6452,7 @@
     <w:p>
       <w:pPr>
         <w:pStyle w:val="PreformattedText"/>
-        <w:shd w:fill="2B2B2B" w:val="clear"/>
+        <w:shd w:val="clear" w:fill="2B2B2B"/>
         <w:rPr>
           <w:color w:val="A9B7C6"/>
         </w:rPr>
@@ -6323,7 +6475,7 @@
     <w:p>
       <w:pPr>
         <w:pStyle w:val="PreformattedText"/>
-        <w:shd w:fill="2B2B2B" w:val="clear"/>
+        <w:shd w:val="clear" w:fill="2B2B2B"/>
         <w:rPr>
           <w:color w:val="A9B7C6"/>
         </w:rPr>
@@ -6346,7 +6498,7 @@
     <w:p>
       <w:pPr>
         <w:pStyle w:val="PreformattedText"/>
-        <w:shd w:fill="2B2B2B" w:val="clear"/>
+        <w:shd w:val="clear" w:fill="2B2B2B"/>
         <w:rPr>
           <w:color w:val="A9B7C6"/>
         </w:rPr>
@@ -6418,7 +6570,7 @@
     <w:p>
       <w:pPr>
         <w:pStyle w:val="PreformattedText"/>
-        <w:shd w:fill="2B2B2B" w:val="clear"/>
+        <w:shd w:val="clear" w:fill="2B2B2B"/>
         <w:rPr>
           <w:color w:val="A9B7C6"/>
         </w:rPr>
@@ -6506,7 +6658,7 @@
     <w:p>
       <w:pPr>
         <w:pStyle w:val="PreformattedText"/>
-        <w:shd w:fill="2B2B2B" w:val="clear"/>
+        <w:shd w:val="clear" w:fill="2B2B2B"/>
         <w:rPr>
           <w:color w:val="A9B7C6"/>
         </w:rPr>
@@ -6578,7 +6730,7 @@
     <w:p>
       <w:pPr>
         <w:pStyle w:val="PreformattedText"/>
-        <w:shd w:fill="2B2B2B" w:val="clear"/>
+        <w:shd w:val="clear" w:fill="2B2B2B"/>
         <w:rPr>
           <w:color w:val="A9B7C6"/>
         </w:rPr>
@@ -6666,7 +6818,7 @@
     <w:p>
       <w:pPr>
         <w:pStyle w:val="PreformattedText"/>
-        <w:shd w:fill="2B2B2B" w:val="clear"/>
+        <w:shd w:val="clear" w:fill="2B2B2B"/>
         <w:rPr>
           <w:color w:val="A9B7C6"/>
         </w:rPr>
@@ -6738,7 +6890,7 @@
     <w:p>
       <w:pPr>
         <w:pStyle w:val="PreformattedText"/>
-        <w:shd w:fill="2B2B2B" w:val="clear"/>
+        <w:shd w:val="clear" w:fill="2B2B2B"/>
         <w:rPr>
           <w:color w:val="A9B7C6"/>
         </w:rPr>
@@ -6826,7 +6978,7 @@
     <w:p>
       <w:pPr>
         <w:pStyle w:val="PreformattedText"/>
-        <w:shd w:fill="2B2B2B" w:val="clear"/>
+        <w:shd w:val="clear" w:fill="2B2B2B"/>
         <w:rPr>
           <w:color w:val="A9B7C6"/>
         </w:rPr>
@@ -6898,7 +7050,7 @@
     <w:p>
       <w:pPr>
         <w:pStyle w:val="PreformattedText"/>
-        <w:shd w:fill="2B2B2B" w:val="clear"/>
+        <w:shd w:val="clear" w:fill="2B2B2B"/>
         <w:rPr>
           <w:color w:val="A9B7C6"/>
         </w:rPr>
@@ -6986,7 +7138,7 @@
     <w:p>
       <w:pPr>
         <w:pStyle w:val="PreformattedText"/>
-        <w:shd w:fill="2B2B2B" w:val="clear"/>
+        <w:shd w:val="clear" w:fill="2B2B2B"/>
         <w:rPr>
           <w:color w:val="A9B7C6"/>
         </w:rPr>
@@ -7066,7 +7218,7 @@
     <w:p>
       <w:pPr>
         <w:pStyle w:val="PreformattedText"/>
-        <w:shd w:fill="2B2B2B" w:val="clear"/>
+        <w:shd w:val="clear" w:fill="2B2B2B"/>
         <w:rPr>
           <w:color w:val="A9B7C6"/>
         </w:rPr>
@@ -7138,7 +7290,7 @@
     <w:p>
       <w:pPr>
         <w:pStyle w:val="PreformattedText"/>
-        <w:shd w:fill="2B2B2B" w:val="clear"/>
+        <w:shd w:val="clear" w:fill="2B2B2B"/>
         <w:rPr>
           <w:color w:val="A9B7C6"/>
         </w:rPr>
@@ -7226,7 +7378,7 @@
     <w:p>
       <w:pPr>
         <w:pStyle w:val="PreformattedText"/>
-        <w:shd w:fill="2B2B2B" w:val="clear"/>
+        <w:shd w:val="clear" w:fill="2B2B2B"/>
         <w:rPr>
           <w:color w:val="A9B7C6"/>
         </w:rPr>
@@ -7306,7 +7458,7 @@
     <w:p>
       <w:pPr>
         <w:pStyle w:val="PreformattedText"/>
-        <w:shd w:fill="2B2B2B" w:val="clear"/>
+        <w:shd w:val="clear" w:fill="2B2B2B"/>
         <w:rPr>
           <w:color w:val="808080"/>
         </w:rPr>
@@ -7329,7 +7481,7 @@
     <w:p>
       <w:pPr>
         <w:pStyle w:val="PreformattedText"/>
-        <w:shd w:fill="2B2B2B" w:val="clear"/>
+        <w:shd w:val="clear" w:fill="2B2B2B"/>
         <w:rPr>
           <w:color w:val="A9B7C6"/>
         </w:rPr>
@@ -7442,7 +7594,7 @@
     <w:p>
       <w:pPr>
         <w:pStyle w:val="PreformattedText"/>
-        <w:shd w:fill="2B2B2B" w:val="clear"/>
+        <w:shd w:val="clear" w:fill="2B2B2B"/>
         <w:rPr>
           <w:color w:val="A9B7C6"/>
         </w:rPr>
@@ -7522,7 +7674,7 @@
     <w:p>
       <w:pPr>
         <w:pStyle w:val="PreformattedText"/>
-        <w:shd w:fill="2B2B2B" w:val="clear"/>
+        <w:shd w:val="clear" w:fill="2B2B2B"/>
         <w:rPr>
           <w:color w:val="A9B7C6"/>
         </w:rPr>
@@ -7553,7 +7705,7 @@
     <w:p>
       <w:pPr>
         <w:pStyle w:val="PreformattedText"/>
-        <w:shd w:fill="2B2B2B" w:val="clear"/>
+        <w:shd w:val="clear" w:fill="2B2B2B"/>
         <w:rPr>
           <w:color w:val="A9B7C6"/>
         </w:rPr>
@@ -7576,7 +7728,7 @@
     <w:p>
       <w:pPr>
         <w:pStyle w:val="PreformattedText"/>
-        <w:shd w:fill="2B2B2B" w:val="clear"/>
+        <w:shd w:val="clear" w:fill="2B2B2B"/>
         <w:rPr>
           <w:color w:val="808080"/>
         </w:rPr>
@@ -7599,7 +7751,7 @@
     <w:p>
       <w:pPr>
         <w:pStyle w:val="PreformattedText"/>
-        <w:shd w:fill="2B2B2B" w:val="clear"/>
+        <w:shd w:val="clear" w:fill="2B2B2B"/>
         <w:rPr>
           <w:color w:val="A9B7C6"/>
         </w:rPr>
@@ -7671,7 +7823,7 @@
     <w:p>
       <w:pPr>
         <w:pStyle w:val="PreformattedText"/>
-        <w:shd w:fill="2B2B2B" w:val="clear"/>
+        <w:shd w:val="clear" w:fill="2B2B2B"/>
         <w:rPr>
           <w:color w:val="A9B7C6"/>
         </w:rPr>
@@ -7694,7 +7846,7 @@
     <w:p>
       <w:pPr>
         <w:pStyle w:val="PreformattedText"/>
-        <w:shd w:fill="2B2B2B" w:val="clear"/>
+        <w:shd w:val="clear" w:fill="2B2B2B"/>
         <w:rPr>
           <w:color w:val="808080"/>
         </w:rPr>
@@ -7717,7 +7869,7 @@
     <w:p>
       <w:pPr>
         <w:pStyle w:val="PreformattedText"/>
-        <w:shd w:fill="2B2B2B" w:val="clear"/>
+        <w:shd w:val="clear" w:fill="2B2B2B"/>
         <w:rPr>
           <w:color w:val="A9B7C6"/>
         </w:rPr>
@@ -7740,7 +7892,7 @@
     <w:p>
       <w:pPr>
         <w:pStyle w:val="PreformattedText"/>
-        <w:shd w:fill="2B2B2B" w:val="clear"/>
+        <w:shd w:val="clear" w:fill="2B2B2B"/>
         <w:rPr>
           <w:color w:val="A9B7C6"/>
         </w:rPr>
@@ -7763,7 +7915,7 @@
     <w:p>
       <w:pPr>
         <w:pStyle w:val="PreformattedText"/>
-        <w:shd w:fill="2B2B2B" w:val="clear"/>
+        <w:shd w:val="clear" w:fill="2B2B2B"/>
         <w:rPr>
           <w:color w:val="A9B7C6"/>
         </w:rPr>
@@ -7802,7 +7954,7 @@
     <w:p>
       <w:pPr>
         <w:pStyle w:val="PreformattedText"/>
-        <w:shd w:fill="2B2B2B" w:val="clear"/>
+        <w:shd w:val="clear" w:fill="2B2B2B"/>
         <w:rPr>
           <w:color w:val="A9B7C6"/>
         </w:rPr>
@@ -7825,7 +7977,7 @@
     <w:p>
       <w:pPr>
         <w:pStyle w:val="PreformattedText"/>
-        <w:shd w:fill="2B2B2B" w:val="clear"/>
+        <w:shd w:val="clear" w:fill="2B2B2B"/>
         <w:rPr>
           <w:color w:val="A9B7C6"/>
         </w:rPr>
@@ -7848,7 +8000,7 @@
     <w:p>
       <w:pPr>
         <w:pStyle w:val="PreformattedText"/>
-        <w:shd w:fill="2B2B2B" w:val="clear"/>
+        <w:shd w:val="clear" w:fill="2B2B2B"/>
         <w:rPr>
           <w:color w:val="A9B7C6"/>
         </w:rPr>
@@ -7920,7 +8072,7 @@
     <w:p>
       <w:pPr>
         <w:pStyle w:val="PreformattedText"/>
-        <w:shd w:fill="2B2B2B" w:val="clear"/>
+        <w:shd w:val="clear" w:fill="2B2B2B"/>
         <w:rPr>
           <w:color w:val="A9B7C6"/>
         </w:rPr>
@@ -8008,7 +8160,7 @@
     <w:p>
       <w:pPr>
         <w:pStyle w:val="PreformattedText"/>
-        <w:shd w:fill="2B2B2B" w:val="clear"/>
+        <w:shd w:val="clear" w:fill="2B2B2B"/>
         <w:rPr>
           <w:color w:val="A9B7C6"/>
         </w:rPr>
@@ -8080,7 +8232,7 @@
     <w:p>
       <w:pPr>
         <w:pStyle w:val="PreformattedText"/>
-        <w:shd w:fill="2B2B2B" w:val="clear"/>
+        <w:shd w:val="clear" w:fill="2B2B2B"/>
         <w:rPr>
           <w:color w:val="A9B7C6"/>
         </w:rPr>
@@ -8168,7 +8320,7 @@
     <w:p>
       <w:pPr>
         <w:pStyle w:val="PreformattedText"/>
-        <w:shd w:fill="2B2B2B" w:val="clear"/>
+        <w:shd w:val="clear" w:fill="2B2B2B"/>
         <w:rPr>
           <w:color w:val="A9B7C6"/>
         </w:rPr>
@@ -8240,7 +8392,7 @@
     <w:p>
       <w:pPr>
         <w:pStyle w:val="PreformattedText"/>
-        <w:shd w:fill="2B2B2B" w:val="clear"/>
+        <w:shd w:val="clear" w:fill="2B2B2B"/>
         <w:rPr>
           <w:color w:val="A9B7C6"/>
         </w:rPr>
@@ -8328,7 +8480,7 @@
     <w:p>
       <w:pPr>
         <w:pStyle w:val="PreformattedText"/>
-        <w:shd w:fill="2B2B2B" w:val="clear"/>
+        <w:shd w:val="clear" w:fill="2B2B2B"/>
         <w:rPr>
           <w:color w:val="A9B7C6"/>
         </w:rPr>
@@ -8400,7 +8552,7 @@
     <w:p>
       <w:pPr>
         <w:pStyle w:val="PreformattedText"/>
-        <w:shd w:fill="2B2B2B" w:val="clear"/>
+        <w:shd w:val="clear" w:fill="2B2B2B"/>
         <w:rPr>
           <w:color w:val="A9B7C6"/>
         </w:rPr>
@@ -8488,7 +8640,7 @@
     <w:p>
       <w:pPr>
         <w:pStyle w:val="PreformattedText"/>
-        <w:shd w:fill="2B2B2B" w:val="clear"/>
+        <w:shd w:val="clear" w:fill="2B2B2B"/>
         <w:rPr>
           <w:color w:val="A9B7C6"/>
         </w:rPr>
@@ -8568,7 +8720,7 @@
     <w:p>
       <w:pPr>
         <w:pStyle w:val="PreformattedText"/>
-        <w:shd w:fill="2B2B2B" w:val="clear"/>
+        <w:shd w:val="clear" w:fill="2B2B2B"/>
         <w:rPr>
           <w:color w:val="A9B7C6"/>
         </w:rPr>
@@ -8640,7 +8792,7 @@
     <w:p>
       <w:pPr>
         <w:pStyle w:val="PreformattedText"/>
-        <w:shd w:fill="2B2B2B" w:val="clear"/>
+        <w:shd w:val="clear" w:fill="2B2B2B"/>
         <w:rPr>
           <w:color w:val="A9B7C6"/>
         </w:rPr>
@@ -8728,7 +8880,7 @@
     <w:p>
       <w:pPr>
         <w:pStyle w:val="PreformattedText"/>
-        <w:shd w:fill="2B2B2B" w:val="clear"/>
+        <w:shd w:val="clear" w:fill="2B2B2B"/>
         <w:rPr>
           <w:color w:val="A9B7C6"/>
         </w:rPr>
@@ -8808,7 +8960,7 @@
     <w:p>
       <w:pPr>
         <w:pStyle w:val="PreformattedText"/>
-        <w:shd w:fill="2B2B2B" w:val="clear"/>
+        <w:shd w:val="clear" w:fill="2B2B2B"/>
         <w:rPr>
           <w:color w:val="808080"/>
         </w:rPr>
@@ -8831,7 +8983,7 @@
     <w:p>
       <w:pPr>
         <w:pStyle w:val="PreformattedText"/>
-        <w:shd w:fill="2B2B2B" w:val="clear"/>
+        <w:shd w:val="clear" w:fill="2B2B2B"/>
         <w:rPr>
           <w:color w:val="A9B7C6"/>
         </w:rPr>
@@ -8944,7 +9096,7 @@
     <w:p>
       <w:pPr>
         <w:pStyle w:val="PreformattedText"/>
-        <w:shd w:fill="2B2B2B" w:val="clear"/>
+        <w:shd w:val="clear" w:fill="2B2B2B"/>
         <w:rPr>
           <w:color w:val="A9B7C6"/>
         </w:rPr>
@@ -9024,7 +9176,7 @@
     <w:p>
       <w:pPr>
         <w:pStyle w:val="PreformattedText"/>
-        <w:shd w:fill="2B2B2B" w:val="clear"/>
+        <w:shd w:val="clear" w:fill="2B2B2B"/>
         <w:rPr>
           <w:color w:val="A9B7C6"/>
         </w:rPr>
@@ -9055,7 +9207,7 @@
     <w:p>
       <w:pPr>
         <w:pStyle w:val="PreformattedText"/>
-        <w:shd w:fill="2B2B2B" w:val="clear"/>
+        <w:shd w:val="clear" w:fill="2B2B2B"/>
         <w:rPr>
           <w:color w:val="A9B7C6"/>
         </w:rPr>
@@ -9078,7 +9230,7 @@
     <w:p>
       <w:pPr>
         <w:pStyle w:val="PreformattedText"/>
-        <w:shd w:fill="2B2B2B" w:val="clear"/>
+        <w:shd w:val="clear" w:fill="2B2B2B"/>
         <w:rPr>
           <w:color w:val="808080"/>
         </w:rPr>
@@ -9101,7 +9253,7 @@
     <w:p>
       <w:pPr>
         <w:pStyle w:val="PreformattedText"/>
-        <w:shd w:fill="2B2B2B" w:val="clear"/>
+        <w:shd w:val="clear" w:fill="2B2B2B"/>
         <w:rPr>
           <w:color w:val="A9B7C6"/>
         </w:rPr>
@@ -9173,7 +9325,7 @@
     <w:p>
       <w:pPr>
         <w:pStyle w:val="PreformattedText"/>
-        <w:shd w:fill="2B2B2B" w:val="clear"/>
+        <w:shd w:val="clear" w:fill="2B2B2B"/>
         <w:rPr>
           <w:color w:val="A9B7C6"/>
         </w:rPr>
@@ -9196,7 +9348,7 @@
     <w:p>
       <w:pPr>
         <w:pStyle w:val="PreformattedText"/>
-        <w:shd w:fill="2B2B2B" w:val="clear"/>
+        <w:shd w:val="clear" w:fill="2B2B2B"/>
         <w:rPr>
           <w:color w:val="808080"/>
         </w:rPr>
@@ -9219,7 +9371,7 @@
     <w:p>
       <w:pPr>
         <w:pStyle w:val="PreformattedText"/>
-        <w:shd w:fill="2B2B2B" w:val="clear"/>
+        <w:shd w:val="clear" w:fill="2B2B2B"/>
         <w:rPr>
           <w:color w:val="A9B7C6"/>
         </w:rPr>
@@ -9242,7 +9394,7 @@
     <w:p>
       <w:pPr>
         <w:pStyle w:val="PreformattedText"/>
-        <w:shd w:fill="2B2B2B" w:val="clear"/>
+        <w:shd w:val="clear" w:fill="2B2B2B"/>
         <w:rPr>
           <w:color w:val="A9B7C6"/>
         </w:rPr>
@@ -9265,7 +9417,7 @@
     <w:p>
       <w:pPr>
         <w:pStyle w:val="PreformattedText"/>
-        <w:shd w:fill="2B2B2B" w:val="clear"/>
+        <w:shd w:val="clear" w:fill="2B2B2B"/>
         <w:rPr>
           <w:color w:val="A9B7C6"/>
         </w:rPr>
@@ -9304,7 +9456,7 @@
     <w:p>
       <w:pPr>
         <w:pStyle w:val="PreformattedText"/>
-        <w:shd w:fill="2B2B2B" w:val="clear"/>
+        <w:shd w:val="clear" w:fill="2B2B2B"/>
         <w:rPr>
           <w:color w:val="A9B7C6"/>
         </w:rPr>
@@ -9327,7 +9479,7 @@
     <w:p>
       <w:pPr>
         <w:pStyle w:val="PreformattedText"/>
-        <w:shd w:fill="2B2B2B" w:val="clear"/>
+        <w:shd w:val="clear" w:fill="2B2B2B"/>
         <w:rPr>
           <w:color w:val="A9B7C6"/>
         </w:rPr>
@@ -9350,7 +9502,7 @@
     <w:p>
       <w:pPr>
         <w:pStyle w:val="PreformattedText"/>
-        <w:shd w:fill="2B2B2B" w:val="clear"/>
+        <w:shd w:val="clear" w:fill="2B2B2B"/>
         <w:rPr>
           <w:color w:val="A9B7C6"/>
         </w:rPr>
@@ -9422,7 +9574,7 @@
     <w:p>
       <w:pPr>
         <w:pStyle w:val="PreformattedText"/>
-        <w:shd w:fill="2B2B2B" w:val="clear"/>
+        <w:shd w:val="clear" w:fill="2B2B2B"/>
         <w:rPr>
           <w:color w:val="A9B7C6"/>
         </w:rPr>
@@ -9510,7 +9662,7 @@
     <w:p>
       <w:pPr>
         <w:pStyle w:val="PreformattedText"/>
-        <w:shd w:fill="2B2B2B" w:val="clear"/>
+        <w:shd w:val="clear" w:fill="2B2B2B"/>
         <w:rPr>
           <w:color w:val="A9B7C6"/>
         </w:rPr>
@@ -9582,7 +9734,7 @@
     <w:p>
       <w:pPr>
         <w:pStyle w:val="PreformattedText"/>
-        <w:shd w:fill="2B2B2B" w:val="clear"/>
+        <w:shd w:val="clear" w:fill="2B2B2B"/>
         <w:rPr>
           <w:color w:val="A9B7C6"/>
         </w:rPr>
@@ -9670,7 +9822,7 @@
     <w:p>
       <w:pPr>
         <w:pStyle w:val="PreformattedText"/>
-        <w:shd w:fill="2B2B2B" w:val="clear"/>
+        <w:shd w:val="clear" w:fill="2B2B2B"/>
         <w:rPr>
           <w:color w:val="A9B7C6"/>
         </w:rPr>
@@ -9742,7 +9894,7 @@
     <w:p>
       <w:pPr>
         <w:pStyle w:val="PreformattedText"/>
-        <w:shd w:fill="2B2B2B" w:val="clear"/>
+        <w:shd w:val="clear" w:fill="2B2B2B"/>
         <w:rPr>
           <w:color w:val="A9B7C6"/>
         </w:rPr>
@@ -9830,7 +9982,7 @@
     <w:p>
       <w:pPr>
         <w:pStyle w:val="PreformattedText"/>
-        <w:shd w:fill="2B2B2B" w:val="clear"/>
+        <w:shd w:val="clear" w:fill="2B2B2B"/>
         <w:rPr>
           <w:color w:val="A9B7C6"/>
         </w:rPr>
@@ -9902,7 +10054,7 @@
     <w:p>
       <w:pPr>
         <w:pStyle w:val="PreformattedText"/>
-        <w:shd w:fill="2B2B2B" w:val="clear"/>
+        <w:shd w:val="clear" w:fill="2B2B2B"/>
         <w:rPr>
           <w:color w:val="A9B7C6"/>
         </w:rPr>
@@ -9990,7 +10142,7 @@
     <w:p>
       <w:pPr>
         <w:pStyle w:val="PreformattedText"/>
-        <w:shd w:fill="2B2B2B" w:val="clear"/>
+        <w:shd w:val="clear" w:fill="2B2B2B"/>
         <w:rPr>
           <w:color w:val="A9B7C6"/>
         </w:rPr>
@@ -10070,7 +10222,7 @@
     <w:p>
       <w:pPr>
         <w:pStyle w:val="PreformattedText"/>
-        <w:shd w:fill="2B2B2B" w:val="clear"/>
+        <w:shd w:val="clear" w:fill="2B2B2B"/>
         <w:rPr>
           <w:color w:val="A9B7C6"/>
         </w:rPr>
@@ -10142,7 +10294,7 @@
     <w:p>
       <w:pPr>
         <w:pStyle w:val="PreformattedText"/>
-        <w:shd w:fill="2B2B2B" w:val="clear"/>
+        <w:shd w:val="clear" w:fill="2B2B2B"/>
         <w:rPr>
           <w:color w:val="A9B7C6"/>
         </w:rPr>
@@ -10230,7 +10382,7 @@
     <w:p>
       <w:pPr>
         <w:pStyle w:val="PreformattedText"/>
-        <w:shd w:fill="2B2B2B" w:val="clear"/>
+        <w:shd w:val="clear" w:fill="2B2B2B"/>
         <w:rPr>
           <w:color w:val="A9B7C6"/>
         </w:rPr>
@@ -10310,7 +10462,7 @@
     <w:p>
       <w:pPr>
         <w:pStyle w:val="PreformattedText"/>
-        <w:shd w:fill="2B2B2B" w:val="clear"/>
+        <w:shd w:val="clear" w:fill="2B2B2B"/>
         <w:rPr>
           <w:color w:val="808080"/>
         </w:rPr>
@@ -10333,7 +10485,7 @@
     <w:p>
       <w:pPr>
         <w:pStyle w:val="PreformattedText"/>
-        <w:shd w:fill="2B2B2B" w:val="clear"/>
+        <w:shd w:val="clear" w:fill="2B2B2B"/>
         <w:rPr>
           <w:color w:val="A9B7C6"/>
         </w:rPr>
@@ -10446,7 +10598,7 @@
     <w:p>
       <w:pPr>
         <w:pStyle w:val="PreformattedText"/>
-        <w:shd w:fill="2B2B2B" w:val="clear"/>
+        <w:shd w:val="clear" w:fill="2B2B2B"/>
         <w:rPr>
           <w:color w:val="A9B7C6"/>
         </w:rPr>
@@ -10526,7 +10678,7 @@
     <w:p>
       <w:pPr>
         <w:pStyle w:val="PreformattedText"/>
-        <w:shd w:fill="2B2B2B" w:val="clear"/>
+        <w:shd w:val="clear" w:fill="2B2B2B"/>
         <w:rPr>
           <w:color w:val="A9B7C6"/>
         </w:rPr>
@@ -10557,7 +10709,7 @@
     <w:p>
       <w:pPr>
         <w:pStyle w:val="PreformattedText"/>
-        <w:shd w:fill="2B2B2B" w:val="clear"/>
+        <w:shd w:val="clear" w:fill="2B2B2B"/>
         <w:rPr>
           <w:color w:val="A9B7C6"/>
         </w:rPr>
@@ -10580,7 +10732,7 @@
     <w:p>
       <w:pPr>
         <w:pStyle w:val="PreformattedText"/>
-        <w:shd w:fill="2B2B2B" w:val="clear"/>
+        <w:shd w:val="clear" w:fill="2B2B2B"/>
         <w:rPr>
           <w:color w:val="808080"/>
         </w:rPr>
@@ -10603,7 +10755,7 @@
     <w:p>
       <w:pPr>
         <w:pStyle w:val="PreformattedText"/>
-        <w:shd w:fill="2B2B2B" w:val="clear"/>
+        <w:shd w:val="clear" w:fill="2B2B2B"/>
         <w:rPr>
           <w:color w:val="A9B7C6"/>
         </w:rPr>
@@ -10675,7 +10827,7 @@
     <w:p>
       <w:pPr>
         <w:pStyle w:val="PreformattedText"/>
-        <w:shd w:fill="2B2B2B" w:val="clear"/>
+        <w:shd w:val="clear" w:fill="2B2B2B"/>
         <w:rPr>
           <w:color w:val="A9B7C6"/>
         </w:rPr>
@@ -10698,7 +10850,7 @@
     <w:p>
       <w:pPr>
         <w:pStyle w:val="PreformattedText"/>
-        <w:shd w:fill="2B2B2B" w:val="clear"/>
+        <w:shd w:val="clear" w:fill="2B2B2B"/>
         <w:rPr>
           <w:color w:val="808080"/>
         </w:rPr>
@@ -10721,7 +10873,7 @@
     <w:p>
       <w:pPr>
         <w:pStyle w:val="PreformattedText"/>
-        <w:shd w:fill="2B2B2B" w:val="clear"/>
+        <w:shd w:val="clear" w:fill="2B2B2B"/>
         <w:rPr>
           <w:color w:val="A9B7C6"/>
         </w:rPr>
@@ -10744,7 +10896,7 @@
     <w:p>
       <w:pPr>
         <w:pStyle w:val="PreformattedText"/>
-        <w:shd w:fill="2B2B2B" w:val="clear"/>
+        <w:shd w:val="clear" w:fill="2B2B2B"/>
         <w:rPr>
           <w:color w:val="A9B7C6"/>
         </w:rPr>
@@ -10775,7 +10927,7 @@
     <w:p>
       <w:pPr>
         <w:pStyle w:val="PreformattedText"/>
-        <w:shd w:fill="2B2B2B" w:val="clear"/>
+        <w:shd w:val="clear" w:fill="2B2B2B"/>
         <w:rPr>
           <w:color w:val="A9B7C6"/>
         </w:rPr>
@@ -10814,7 +10966,7 @@
     <w:p>
       <w:pPr>
         <w:pStyle w:val="PreformattedText"/>
-        <w:shd w:fill="2B2B2B" w:val="clear"/>
+        <w:shd w:val="clear" w:fill="2B2B2B"/>
         <w:rPr>
           <w:color w:val="A9B7C6"/>
         </w:rPr>
@@ -10837,7 +10989,7 @@
     <w:p>
       <w:pPr>
         <w:pStyle w:val="PreformattedText"/>
-        <w:shd w:fill="2B2B2B" w:val="clear"/>
+        <w:shd w:val="clear" w:fill="2B2B2B"/>
         <w:rPr>
           <w:color w:val="A9B7C6"/>
         </w:rPr>
@@ -10860,7 +11012,7 @@
     <w:p>
       <w:pPr>
         <w:pStyle w:val="PreformattedText"/>
-        <w:shd w:fill="2B2B2B" w:val="clear"/>
+        <w:shd w:val="clear" w:fill="2B2B2B"/>
         <w:rPr>
           <w:color w:val="A9B7C6"/>
         </w:rPr>
@@ -10932,7 +11084,7 @@
     <w:p>
       <w:pPr>
         <w:pStyle w:val="PreformattedText"/>
-        <w:shd w:fill="2B2B2B" w:val="clear"/>
+        <w:shd w:val="clear" w:fill="2B2B2B"/>
         <w:rPr>
           <w:color w:val="A9B7C6"/>
         </w:rPr>
@@ -11020,7 +11172,7 @@
     <w:p>
       <w:pPr>
         <w:pStyle w:val="PreformattedText"/>
-        <w:shd w:fill="2B2B2B" w:val="clear"/>
+        <w:shd w:val="clear" w:fill="2B2B2B"/>
         <w:rPr>
           <w:color w:val="A9B7C6"/>
         </w:rPr>
@@ -11092,7 +11244,7 @@
     <w:p>
       <w:pPr>
         <w:pStyle w:val="PreformattedText"/>
-        <w:shd w:fill="2B2B2B" w:val="clear"/>
+        <w:shd w:val="clear" w:fill="2B2B2B"/>
         <w:rPr>
           <w:color w:val="A9B7C6"/>
         </w:rPr>
@@ -11180,7 +11332,7 @@
     <w:p>
       <w:pPr>
         <w:pStyle w:val="PreformattedText"/>
-        <w:shd w:fill="2B2B2B" w:val="clear"/>
+        <w:shd w:val="clear" w:fill="2B2B2B"/>
         <w:rPr>
           <w:color w:val="A9B7C6"/>
         </w:rPr>
@@ -11252,7 +11404,7 @@
     <w:p>
       <w:pPr>
         <w:pStyle w:val="PreformattedText"/>
-        <w:shd w:fill="2B2B2B" w:val="clear"/>
+        <w:shd w:val="clear" w:fill="2B2B2B"/>
         <w:rPr>
           <w:color w:val="A9B7C6"/>
         </w:rPr>
@@ -11340,7 +11492,7 @@
     <w:p>
       <w:pPr>
         <w:pStyle w:val="PreformattedText"/>
-        <w:shd w:fill="2B2B2B" w:val="clear"/>
+        <w:shd w:val="clear" w:fill="2B2B2B"/>
         <w:rPr>
           <w:color w:val="A9B7C6"/>
         </w:rPr>
@@ -11412,7 +11564,7 @@
     <w:p>
       <w:pPr>
         <w:pStyle w:val="PreformattedText"/>
-        <w:shd w:fill="2B2B2B" w:val="clear"/>
+        <w:shd w:val="clear" w:fill="2B2B2B"/>
         <w:rPr>
           <w:color w:val="A9B7C6"/>
         </w:rPr>
@@ -11500,7 +11652,7 @@
     <w:p>
       <w:pPr>
         <w:pStyle w:val="PreformattedText"/>
-        <w:shd w:fill="2B2B2B" w:val="clear"/>
+        <w:shd w:val="clear" w:fill="2B2B2B"/>
         <w:rPr>
           <w:color w:val="A9B7C6"/>
         </w:rPr>
@@ -11580,7 +11732,7 @@
     <w:p>
       <w:pPr>
         <w:pStyle w:val="PreformattedText"/>
-        <w:shd w:fill="2B2B2B" w:val="clear"/>
+        <w:shd w:val="clear" w:fill="2B2B2B"/>
         <w:rPr>
           <w:color w:val="A9B7C6"/>
         </w:rPr>
@@ -11652,7 +11804,7 @@
     <w:p>
       <w:pPr>
         <w:pStyle w:val="PreformattedText"/>
-        <w:shd w:fill="2B2B2B" w:val="clear"/>
+        <w:shd w:val="clear" w:fill="2B2B2B"/>
         <w:rPr>
           <w:color w:val="A9B7C6"/>
         </w:rPr>
@@ -11740,7 +11892,7 @@
     <w:p>
       <w:pPr>
         <w:pStyle w:val="PreformattedText"/>
-        <w:shd w:fill="2B2B2B" w:val="clear"/>
+        <w:shd w:val="clear" w:fill="2B2B2B"/>
         <w:rPr>
           <w:color w:val="A9B7C6"/>
         </w:rPr>
@@ -11820,7 +11972,7 @@
     <w:p>
       <w:pPr>
         <w:pStyle w:val="PreformattedText"/>
-        <w:shd w:fill="2B2B2B" w:val="clear"/>
+        <w:shd w:val="clear" w:fill="2B2B2B"/>
         <w:rPr>
           <w:color w:val="808080"/>
         </w:rPr>
@@ -11843,7 +11995,7 @@
     <w:p>
       <w:pPr>
         <w:pStyle w:val="PreformattedText"/>
-        <w:shd w:fill="2B2B2B" w:val="clear"/>
+        <w:shd w:val="clear" w:fill="2B2B2B"/>
         <w:rPr>
           <w:color w:val="A9B7C6"/>
         </w:rPr>
@@ -11956,7 +12108,7 @@
     <w:p>
       <w:pPr>
         <w:pStyle w:val="PreformattedText"/>
-        <w:shd w:fill="2B2B2B" w:val="clear"/>
+        <w:shd w:val="clear" w:fill="2B2B2B"/>
         <w:rPr>
           <w:color w:val="A9B7C6"/>
         </w:rPr>
@@ -12036,7 +12188,7 @@
     <w:p>
       <w:pPr>
         <w:pStyle w:val="PreformattedText"/>
-        <w:shd w:fill="2B2B2B" w:val="clear"/>
+        <w:shd w:val="clear" w:fill="2B2B2B"/>
         <w:rPr>
           <w:color w:val="A9B7C6"/>
         </w:rPr>
@@ -12067,7 +12219,7 @@
     <w:p>
       <w:pPr>
         <w:pStyle w:val="PreformattedText"/>
-        <w:shd w:fill="2B2B2B" w:val="clear"/>
+        <w:shd w:val="clear" w:fill="2B2B2B"/>
         <w:rPr>
           <w:color w:val="A9B7C6"/>
         </w:rPr>
@@ -12090,7 +12242,7 @@
     <w:p>
       <w:pPr>
         <w:pStyle w:val="PreformattedText"/>
-        <w:shd w:fill="2B2B2B" w:val="clear"/>
+        <w:shd w:val="clear" w:fill="2B2B2B"/>
         <w:rPr>
           <w:color w:val="808080"/>
         </w:rPr>
@@ -12113,7 +12265,7 @@
     <w:p>
       <w:pPr>
         <w:pStyle w:val="PreformattedText"/>
-        <w:shd w:fill="2B2B2B" w:val="clear"/>
+        <w:shd w:val="clear" w:fill="2B2B2B"/>
         <w:rPr>
           <w:color w:val="A9B7C6"/>
         </w:rPr>
@@ -12185,7 +12337,7 @@
     <w:p>
       <w:pPr>
         <w:pStyle w:val="PreformattedText"/>
-        <w:shd w:fill="2B2B2B" w:val="clear"/>
+        <w:shd w:val="clear" w:fill="2B2B2B"/>
         <w:rPr>
           <w:color w:val="A9B7C6"/>
         </w:rPr>
@@ -12208,7 +12360,7 @@
     <w:p>
       <w:pPr>
         <w:pStyle w:val="PreformattedText"/>
-        <w:shd w:fill="2B2B2B" w:val="clear"/>
+        <w:shd w:val="clear" w:fill="2B2B2B"/>
         <w:rPr>
           <w:color w:val="808080"/>
         </w:rPr>
@@ -12231,7 +12383,7 @@
     <w:p>
       <w:pPr>
         <w:pStyle w:val="PreformattedText"/>
-        <w:shd w:fill="2B2B2B" w:val="clear"/>
+        <w:shd w:val="clear" w:fill="2B2B2B"/>
         <w:rPr>
           <w:color w:val="A9B7C6"/>
         </w:rPr>
@@ -12254,7 +12406,7 @@
     <w:p>
       <w:pPr>
         <w:pStyle w:val="PreformattedText"/>
-        <w:shd w:fill="2B2B2B" w:val="clear"/>
+        <w:shd w:val="clear" w:fill="2B2B2B"/>
         <w:rPr>
           <w:color w:val="A9B7C6"/>
         </w:rPr>
@@ -12285,7 +12437,7 @@
     <w:p>
       <w:pPr>
         <w:pStyle w:val="PreformattedText"/>
-        <w:shd w:fill="2B2B2B" w:val="clear"/>
+        <w:shd w:val="clear" w:fill="2B2B2B"/>
         <w:rPr>
           <w:color w:val="A9B7C6"/>
         </w:rPr>
@@ -12324,7 +12476,7 @@
     <w:p>
       <w:pPr>
         <w:pStyle w:val="PreformattedText"/>
-        <w:shd w:fill="2B2B2B" w:val="clear"/>
+        <w:shd w:val="clear" w:fill="2B2B2B"/>
         <w:rPr>
           <w:color w:val="A9B7C6"/>
         </w:rPr>
@@ -12347,7 +12499,7 @@
     <w:p>
       <w:pPr>
         <w:pStyle w:val="PreformattedText"/>
-        <w:shd w:fill="2B2B2B" w:val="clear"/>
+        <w:shd w:val="clear" w:fill="2B2B2B"/>
         <w:rPr>
           <w:color w:val="A9B7C6"/>
         </w:rPr>
@@ -12370,7 +12522,7 @@
     <w:p>
       <w:pPr>
         <w:pStyle w:val="PreformattedText"/>
-        <w:shd w:fill="2B2B2B" w:val="clear"/>
+        <w:shd w:val="clear" w:fill="2B2B2B"/>
         <w:rPr>
           <w:color w:val="A9B7C6"/>
         </w:rPr>
@@ -12442,7 +12594,7 @@
     <w:p>
       <w:pPr>
         <w:pStyle w:val="PreformattedText"/>
-        <w:shd w:fill="2B2B2B" w:val="clear"/>
+        <w:shd w:val="clear" w:fill="2B2B2B"/>
         <w:rPr>
           <w:color w:val="A9B7C6"/>
         </w:rPr>
@@ -12530,7 +12682,7 @@
     <w:p>
       <w:pPr>
         <w:pStyle w:val="PreformattedText"/>
-        <w:shd w:fill="2B2B2B" w:val="clear"/>
+        <w:shd w:val="clear" w:fill="2B2B2B"/>
         <w:rPr>
           <w:color w:val="A9B7C6"/>
         </w:rPr>
@@ -12602,7 +12754,7 @@
     <w:p>
       <w:pPr>
         <w:pStyle w:val="PreformattedText"/>
-        <w:shd w:fill="2B2B2B" w:val="clear"/>
+        <w:shd w:val="clear" w:fill="2B2B2B"/>
         <w:rPr>
           <w:color w:val="A9B7C6"/>
         </w:rPr>
@@ -12690,7 +12842,7 @@
     <w:p>
       <w:pPr>
         <w:pStyle w:val="PreformattedText"/>
-        <w:shd w:fill="2B2B2B" w:val="clear"/>
+        <w:shd w:val="clear" w:fill="2B2B2B"/>
         <w:rPr>
           <w:color w:val="A9B7C6"/>
         </w:rPr>
@@ -12762,7 +12914,7 @@
     <w:p>
       <w:pPr>
         <w:pStyle w:val="PreformattedText"/>
-        <w:shd w:fill="2B2B2B" w:val="clear"/>
+        <w:shd w:val="clear" w:fill="2B2B2B"/>
         <w:rPr>
           <w:color w:val="A9B7C6"/>
         </w:rPr>
@@ -12850,7 +13002,7 @@
     <w:p>
       <w:pPr>
         <w:pStyle w:val="PreformattedText"/>
-        <w:shd w:fill="2B2B2B" w:val="clear"/>
+        <w:shd w:val="clear" w:fill="2B2B2B"/>
         <w:rPr>
           <w:color w:val="A9B7C6"/>
         </w:rPr>
@@ -12922,7 +13074,7 @@
     <w:p>
       <w:pPr>
         <w:pStyle w:val="PreformattedText"/>
-        <w:shd w:fill="2B2B2B" w:val="clear"/>
+        <w:shd w:val="clear" w:fill="2B2B2B"/>
         <w:rPr>
           <w:color w:val="A9B7C6"/>
         </w:rPr>
@@ -13010,7 +13162,7 @@
     <w:p>
       <w:pPr>
         <w:pStyle w:val="PreformattedText"/>
-        <w:shd w:fill="2B2B2B" w:val="clear"/>
+        <w:shd w:val="clear" w:fill="2B2B2B"/>
         <w:rPr>
           <w:color w:val="A9B7C6"/>
         </w:rPr>
@@ -13090,7 +13242,7 @@
     <w:p>
       <w:pPr>
         <w:pStyle w:val="PreformattedText"/>
-        <w:shd w:fill="2B2B2B" w:val="clear"/>
+        <w:shd w:val="clear" w:fill="2B2B2B"/>
         <w:rPr>
           <w:color w:val="A9B7C6"/>
         </w:rPr>
@@ -13162,7 +13314,7 @@
     <w:p>
       <w:pPr>
         <w:pStyle w:val="PreformattedText"/>
-        <w:shd w:fill="2B2B2B" w:val="clear"/>
+        <w:shd w:val="clear" w:fill="2B2B2B"/>
         <w:rPr>
           <w:color w:val="A9B7C6"/>
         </w:rPr>
@@ -13250,7 +13402,7 @@
     <w:p>
       <w:pPr>
         <w:pStyle w:val="PreformattedText"/>
-        <w:shd w:fill="2B2B2B" w:val="clear"/>
+        <w:shd w:val="clear" w:fill="2B2B2B"/>
         <w:rPr>
           <w:color w:val="A9B7C6"/>
         </w:rPr>
@@ -13330,7 +13482,7 @@
     <w:p>
       <w:pPr>
         <w:pStyle w:val="PreformattedText"/>
-        <w:shd w:fill="2B2B2B" w:val="clear"/>
+        <w:shd w:val="clear" w:fill="2B2B2B"/>
         <w:rPr>
           <w:color w:val="808080"/>
         </w:rPr>
@@ -13353,7 +13505,7 @@
     <w:p>
       <w:pPr>
         <w:pStyle w:val="PreformattedText"/>
-        <w:shd w:fill="2B2B2B" w:val="clear"/>
+        <w:shd w:val="clear" w:fill="2B2B2B"/>
         <w:rPr>
           <w:color w:val="A9B7C6"/>
         </w:rPr>
@@ -13466,7 +13618,7 @@
     <w:p>
       <w:pPr>
         <w:pStyle w:val="PreformattedText"/>
-        <w:shd w:fill="2B2B2B" w:val="clear"/>
+        <w:shd w:val="clear" w:fill="2B2B2B"/>
         <w:rPr>
           <w:color w:val="A9B7C6"/>
         </w:rPr>
@@ -13546,7 +13698,7 @@
     <w:p>
       <w:pPr>
         <w:pStyle w:val="PreformattedText"/>
-        <w:shd w:fill="2B2B2B" w:val="clear"/>
+        <w:shd w:val="clear" w:fill="2B2B2B"/>
         <w:rPr>
           <w:color w:val="A9B7C6"/>
         </w:rPr>
@@ -13577,7 +13729,7 @@
     <w:p>
       <w:pPr>
         <w:pStyle w:val="PreformattedText"/>
-        <w:shd w:fill="2B2B2B" w:val="clear"/>
+        <w:shd w:val="clear" w:fill="2B2B2B"/>
         <w:rPr>
           <w:color w:val="A9B7C6"/>
         </w:rPr>
@@ -13600,7 +13752,7 @@
     <w:p>
       <w:pPr>
         <w:pStyle w:val="PreformattedText"/>
-        <w:shd w:fill="2B2B2B" w:val="clear"/>
+        <w:shd w:val="clear" w:fill="2B2B2B"/>
         <w:rPr>
           <w:color w:val="808080"/>
         </w:rPr>
@@ -13623,7 +13775,7 @@
     <w:p>
       <w:pPr>
         <w:pStyle w:val="PreformattedText"/>
-        <w:shd w:fill="2B2B2B" w:val="clear"/>
+        <w:shd w:val="clear" w:fill="2B2B2B"/>
         <w:rPr>
           <w:color w:val="A9B7C6"/>
         </w:rPr>
@@ -13695,7 +13847,7 @@
     <w:p>
       <w:pPr>
         <w:pStyle w:val="PreformattedText"/>
-        <w:shd w:fill="2B2B2B" w:val="clear"/>
+        <w:shd w:val="clear" w:fill="2B2B2B"/>
         <w:rPr>
           <w:color w:val="A9B7C6"/>
         </w:rPr>
@@ -13718,7 +13870,7 @@
     <w:p>
       <w:pPr>
         <w:pStyle w:val="PreformattedText"/>
-        <w:shd w:fill="2B2B2B" w:val="clear"/>
+        <w:shd w:val="clear" w:fill="2B2B2B"/>
         <w:rPr>
           <w:color w:val="808080"/>
         </w:rPr>
@@ -13741,7 +13893,7 @@
     <w:p>
       <w:pPr>
         <w:pStyle w:val="PreformattedText"/>
-        <w:shd w:fill="2B2B2B" w:val="clear"/>
+        <w:shd w:val="clear" w:fill="2B2B2B"/>
         <w:rPr>
           <w:color w:val="A9B7C6"/>
         </w:rPr>
@@ -13764,7 +13916,7 @@
     <w:p>
       <w:pPr>
         <w:pStyle w:val="PreformattedText"/>
-        <w:shd w:fill="2B2B2B" w:val="clear"/>
+        <w:shd w:val="clear" w:fill="2B2B2B"/>
         <w:spacing w:before="0" w:after="283"/>
         <w:rPr>
           <w:rFonts w:ascii="DejaVu Sans Mono" w:hAnsi="DejaVu Sans Mono"/>
@@ -13808,6 +13960,7 @@
       <w:pgNumType w:fmt="decimal"/>
       <w:formProt w:val="false"/>
       <w:textDirection w:val="lrTb"/>
+      <w:docGrid w:type="default" w:linePitch="100" w:charSpace="0"/>
     </w:sectPr>
   </w:body>
 </w:document>
@@ -13820,15 +13973,12 @@
       <w:rPr>
         <w:rFonts w:ascii="Liberation Serif" w:hAnsi="Liberation Serif" w:eastAsia="Noto Sans CJK SC Regular" w:cs="Lohit Devanagari"/>
         <w:kern w:val="2"/>
-        <w:sz w:val="24"/>
         <w:szCs w:val="24"/>
         <w:lang w:val="en-US" w:eastAsia="zh-CN" w:bidi="hi-IN"/>
       </w:rPr>
     </w:rPrDefault>
     <w:pPrDefault>
-      <w:pPr>
-        <w:widowControl/>
-      </w:pPr>
+      <w:pPr/>
     </w:pPrDefault>
   </w:docDefaults>
   <w:style w:type="paragraph" w:styleId="Normal">
@@ -13836,14 +13986,13 @@
     <w:qFormat/>
     <w:pPr>
       <w:widowControl/>
-      <w:kinsoku w:val="true"/>
-      <w:overflowPunct w:val="true"/>
-      <w:autoSpaceDE w:val="true"/>
+      <w:overflowPunct w:val="false"/>
       <w:bidi w:val="0"/>
+      <w:jc w:val="left"/>
     </w:pPr>
     <w:rPr>
       <w:rFonts w:ascii="Liberation Serif" w:hAnsi="Liberation Serif" w:eastAsia="Noto Sans CJK SC Regular" w:cs="Lohit Devanagari"/>
-      <w:color w:val="auto"/>
+      <w:color w:val="00000A"/>
       <w:kern w:val="2"/>
       <w:sz w:val="24"/>
       <w:szCs w:val="24"/>

</xml_diff>